<commit_message>
Design document modified with cost estimation.
</commit_message>
<xml_diff>
--- a/Docs/VenAqua Report - Design Document.docx
+++ b/Docs/VenAqua Report - Design Document.docx
@@ -272,10 +272,7 @@
         <w:t xml:space="preserve"> have their own roles to prepare data</w:t>
       </w:r>
       <w:r>
-        <w:t xml:space="preserve"> as </w:t>
-      </w:r>
-      <w:r>
-        <w:t>requested</w:t>
+        <w:t xml:space="preserve"> as requested</w:t>
       </w:r>
       <w:r>
         <w:t xml:space="preserve"> </w:t>
@@ -2134,13 +2131,7 @@
         <w:t xml:space="preserve"> – </w:t>
       </w:r>
       <w:r>
-        <w:t xml:space="preserve">is a path for </w:t>
-      </w:r>
-      <w:r>
-        <w:t>API</w:t>
-      </w:r>
-      <w:r>
-        <w:t xml:space="preserve"> document in WSDL format.</w:t>
+        <w:t>is a path for API document in WSDL format.</w:t>
       </w:r>
     </w:p>
     <w:p>
@@ -2148,13 +2139,7 @@
         <w:t xml:space="preserve">Service provides multiple operations to retrieve various types of data. </w:t>
       </w:r>
       <w:r>
-        <w:t xml:space="preserve">Users can fetch </w:t>
-      </w:r>
-      <w:r>
-        <w:t>API</w:t>
-      </w:r>
-      <w:r>
-        <w:t xml:space="preserve"> document to know all the available operations and service related details. </w:t>
+        <w:t xml:space="preserve">Users can fetch API document to know all the available operations and service related details. </w:t>
       </w:r>
       <w:r>
         <w:t>The supported operations are,</w:t>
@@ -2199,10 +2184,7 @@
         <w:t>retrieve available pumps ON / OFF duration with its yield value</w:t>
       </w:r>
       <w:r>
-        <w:t xml:space="preserve"> for the </w:t>
-      </w:r>
-      <w:r>
-        <w:t>requested period</w:t>
+        <w:t xml:space="preserve"> for the requested period</w:t>
       </w:r>
       <w:r>
         <w:t>.</w:t>
@@ -2232,13 +2214,7 @@
         <w:t xml:space="preserve"> </w:t>
       </w:r>
       <w:r>
-        <w:t>Operation returns site’s water c</w:t>
-      </w:r>
-      <w:r>
-        <w:t>onsumption</w:t>
-      </w:r>
-      <w:r>
-        <w:t xml:space="preserve"> from various water sources</w:t>
+        <w:t>Operation returns site’s water consumption from various water sources</w:t>
       </w:r>
       <w:r>
         <w:t xml:space="preserve"> for the requested period</w:t>
@@ -2274,19 +2250,7 @@
         <w:t>R</w:t>
       </w:r>
       <w:r>
-        <w:t xml:space="preserve">eturns water </w:t>
-      </w:r>
-      <w:r>
-        <w:t>consumption</w:t>
-      </w:r>
-      <w:r>
-        <w:t xml:space="preserve"> of all the houses in a site for the requested date range and time period. Consumer of this </w:t>
-      </w:r>
-      <w:r>
-        <w:t>API</w:t>
-      </w:r>
-      <w:r>
-        <w:t xml:space="preserve"> can request data for a specific house for a day.</w:t>
+        <w:t>eturns water consumption of all the houses in a site for the requested date range and time period. Consumer of this API can request data for a specific house for a day.</w:t>
       </w:r>
     </w:p>
     <w:p>
@@ -2337,8 +2301,9 @@
       <w:r>
         <w:t xml:space="preserve"> </w:t>
       </w:r>
-      <w:bookmarkStart w:id="0" w:name="_GoBack"/>
-      <w:bookmarkEnd w:id="0"/>
+      <w:r>
+        <w:t>Compares all the water sources and their performances for the given date range in terms of their individual yields.</w:t>
+      </w:r>
     </w:p>
     <w:p>
       <w:pPr>
@@ -2360,6 +2325,21 @@
       <w:r>
         <w:t>–</w:t>
       </w:r>
+      <w:r>
+        <w:rPr>
+          <w:b/>
+        </w:rPr>
+        <w:t xml:space="preserve"> </w:t>
+      </w:r>
+      <w:r>
+        <w:t xml:space="preserve">Clients can </w:t>
+      </w:r>
+      <w:r>
+        <w:t>f</w:t>
+      </w:r>
+      <w:r>
+        <w:t>etch the individual residence consumption in their respective blocks for the given date range.</w:t>
+      </w:r>
     </w:p>
     <w:p>
       <w:pPr>
@@ -2376,11 +2356,28 @@
         <w:t>SiteDemandByWaterType</w:t>
       </w:r>
       <w:r>
+        <w:rPr>
+          <w:b/>
+        </w:rPr>
+        <w:t xml:space="preserve"> –</w:t>
+      </w:r>
+      <w:r>
+        <w:rPr>
+          <w:b/>
+        </w:rPr>
         <w:t xml:space="preserve"> </w:t>
       </w:r>
       <w:r>
-        <w:t>–</w:t>
-      </w:r>
+        <w:t xml:space="preserve">Clients can get </w:t>
+      </w:r>
+      <w:r>
+        <w:t>different varieties of water with their demand on an hourly basis for a given date range.</w:t>
+      </w:r>
+    </w:p>
+    <w:p>
+      <w:pPr>
+        <w:pStyle w:val="ListParagraph"/>
+      </w:pPr>
     </w:p>
     <w:p>
       <w:r>
@@ -2421,7 +2418,14 @@
     <w:p>
       <w:pPr>
         <w:pStyle w:val="ListParagraph"/>
-      </w:pPr>
+        <w:numPr>
+          <w:ilvl w:val="0"/>
+          <w:numId w:val="3"/>
+        </w:numPr>
+      </w:pPr>
+      <w:r>
+        <w:t xml:space="preserve">Uses DB Handler module to interact with the Core DB 2.0 system to fetch requested data and prepares response data by using Data Preparer module. </w:t>
+      </w:r>
     </w:p>
     <w:p>
       <w:pPr>
@@ -2432,18 +2436,6 @@
         </w:numPr>
       </w:pPr>
       <w:r>
-        <w:t xml:space="preserve">Uses DB Handler module to interact with the Core DB 2.0 system to fetch requested data and prepares response data by using Data Preparer module. </w:t>
-      </w:r>
-    </w:p>
-    <w:p>
-      <w:pPr>
-        <w:pStyle w:val="ListParagraph"/>
-        <w:numPr>
-          <w:ilvl w:val="0"/>
-          <w:numId w:val="3"/>
-        </w:numPr>
-      </w:pPr>
-      <w:r>
         <w:t>Error Handler module will be used to send error responses, in case of any exception while processing client request.</w:t>
       </w:r>
     </w:p>
@@ -2478,7 +2470,18 @@
         <w:t xml:space="preserve"> </w:t>
       </w:r>
       <w:r>
-        <w:t>Authentication failure response will be sent if the user credentials or the access tokens are not valid.</w:t>
+        <w:t xml:space="preserve">Authentication </w:t>
+      </w:r>
+      <w:r>
+        <w:t>failed</w:t>
+      </w:r>
+      <w:r>
+        <w:t xml:space="preserve"> response will be sent if the user credentials or the access tokens are not valid.</w:t>
+      </w:r>
+    </w:p>
+    <w:p>
+      <w:r>
+        <w:t>Authentication handler will expose java interface, application can use this interface to extend or modify default behavior of Authentication handler module. This will handy for future changes in terms of authentication process.</w:t>
       </w:r>
     </w:p>
     <w:p>
@@ -2495,6 +2498,16 @@
       </w:r>
     </w:p>
     <w:p>
+      <w:r>
+        <w:t>Token manager will be invoked only for the login request to create a fresh token. For all other scenarios, token passed along with the request will be validated.</w:t>
+      </w:r>
+    </w:p>
+    <w:p>
+      <w:r>
+        <w:t>For successful token validation, the control will be transferred to core module from the authentication module.</w:t>
+      </w:r>
+    </w:p>
+    <w:p>
       <w:pPr>
         <w:pStyle w:val="Heading2"/>
       </w:pPr>
@@ -2512,16 +2525,760 @@
         <w:pStyle w:val="Heading2"/>
       </w:pPr>
       <w:r>
+        <w:lastRenderedPageBreak/>
         <w:t>Data Preparer</w:t>
       </w:r>
     </w:p>
+    <w:p>
+      <w:r>
+        <w:t>It handles data fetched with the help of DB handler module to prepare response content. It handles both data fetched from DB handler module as well as Error handler module in case of any exception in the process of request.</w:t>
+      </w:r>
+    </w:p>
+    <w:p>
+      <w:pPr>
+        <w:pStyle w:val="Heading2"/>
+      </w:pPr>
+      <w:r>
+        <w:t>Error Handler</w:t>
+      </w:r>
+    </w:p>
+    <w:p>
+      <w:r>
+        <w:t xml:space="preserve">In all error scenarios, the control will be transferred to this module and its take care of handling the exceptions. It categories </w:t>
+      </w:r>
+      <w:r>
+        <w:t>exceptions</w:t>
+      </w:r>
+      <w:r>
+        <w:t xml:space="preserve"> into multiple levels and provides error codes based on the functional and category aspect. </w:t>
+      </w:r>
+      <w:r>
+        <w:t xml:space="preserve">Finally, it sends </w:t>
+      </w:r>
+      <w:r>
+        <w:t>error response</w:t>
+      </w:r>
+      <w:r>
+        <w:t xml:space="preserve"> content to core module to send it to client.</w:t>
+      </w:r>
+    </w:p>
+    <w:p>
+      <w:r>
+        <w:t xml:space="preserve">Application provides </w:t>
+      </w:r>
+      <w:r>
+        <w:t xml:space="preserve">external hooks to modify error response </w:t>
+      </w:r>
+      <w:r>
+        <w:t>logic defined in the default error handling logic.</w:t>
+      </w:r>
+    </w:p>
+    <w:p>
+      <w:pPr>
+        <w:pStyle w:val="Heading1"/>
+      </w:pPr>
+      <w:r>
+        <w:t>Milestones and Deadl</w:t>
+      </w:r>
+      <w:r>
+        <w:t>ines</w:t>
+      </w:r>
+    </w:p>
     <w:p/>
-    <w:p>
-      <w:pPr>
-        <w:pStyle w:val="Heading2"/>
-      </w:pPr>
-      <w:r>
-        <w:t>Error Handler</w:t>
+    <w:tbl>
+      <w:tblPr>
+        <w:tblStyle w:val="PlainTable1"/>
+        <w:tblW w:w="0" w:type="auto"/>
+        <w:tblLook w:val="04A0" w:firstRow="1" w:lastRow="0" w:firstColumn="1" w:lastColumn="0" w:noHBand="0" w:noVBand="1"/>
+      </w:tblPr>
+      <w:tblGrid>
+        <w:gridCol w:w="4765"/>
+        <w:gridCol w:w="1428"/>
+        <w:gridCol w:w="1615"/>
+      </w:tblGrid>
+      <w:tr>
+        <w:trPr>
+          <w:cnfStyle w:val="100000000000" w:firstRow="1" w:lastRow="0" w:firstColumn="0" w:lastColumn="0" w:oddVBand="0" w:evenVBand="0" w:oddHBand="0" w:evenHBand="0" w:firstRowFirstColumn="0" w:firstRowLastColumn="0" w:lastRowFirstColumn="0" w:lastRowLastColumn="0"/>
+        </w:trPr>
+        <w:tc>
+          <w:tcPr>
+            <w:cnfStyle w:val="001000000000" w:firstRow="0" w:lastRow="0" w:firstColumn="1" w:lastColumn="0" w:oddVBand="0" w:evenVBand="0" w:oddHBand="0" w:evenHBand="0" w:firstRowFirstColumn="0" w:firstRowLastColumn="0" w:lastRowFirstColumn="0" w:lastRowLastColumn="0"/>
+            <w:tcW w:w="4765" w:type="dxa"/>
+          </w:tcPr>
+          <w:p>
+            <w:r>
+              <w:t>Milestones</w:t>
+            </w:r>
+          </w:p>
+        </w:tc>
+        <w:tc>
+          <w:tcPr>
+            <w:tcW w:w="1428" w:type="dxa"/>
+          </w:tcPr>
+          <w:p>
+            <w:pPr>
+              <w:cnfStyle w:val="100000000000" w:firstRow="1" w:lastRow="0" w:firstColumn="0" w:lastColumn="0" w:oddVBand="0" w:evenVBand="0" w:oddHBand="0" w:evenHBand="0" w:firstRowFirstColumn="0" w:firstRowLastColumn="0" w:lastRowFirstColumn="0" w:lastRowLastColumn="0"/>
+            </w:pPr>
+            <w:r>
+              <w:t>Expected Duration</w:t>
+            </w:r>
+          </w:p>
+        </w:tc>
+        <w:tc>
+          <w:tcPr>
+            <w:tcW w:w="1615" w:type="dxa"/>
+          </w:tcPr>
+          <w:p>
+            <w:pPr>
+              <w:cnfStyle w:val="100000000000" w:firstRow="1" w:lastRow="0" w:firstColumn="0" w:lastColumn="0" w:oddVBand="0" w:evenVBand="0" w:oddHBand="0" w:evenHBand="0" w:firstRowFirstColumn="0" w:firstRowLastColumn="0" w:lastRowFirstColumn="0" w:lastRowLastColumn="0"/>
+            </w:pPr>
+            <w:r>
+              <w:t>Delivered On</w:t>
+            </w:r>
+          </w:p>
+        </w:tc>
+      </w:tr>
+      <w:tr>
+        <w:trPr>
+          <w:cnfStyle w:val="000000100000" w:firstRow="0" w:lastRow="0" w:firstColumn="0" w:lastColumn="0" w:oddVBand="0" w:evenVBand="0" w:oddHBand="1" w:evenHBand="0" w:firstRowFirstColumn="0" w:firstRowLastColumn="0" w:lastRowFirstColumn="0" w:lastRowLastColumn="0"/>
+        </w:trPr>
+        <w:tc>
+          <w:tcPr>
+            <w:cnfStyle w:val="001000000000" w:firstRow="0" w:lastRow="0" w:firstColumn="1" w:lastColumn="0" w:oddVBand="0" w:evenVBand="0" w:oddHBand="0" w:evenHBand="0" w:firstRowFirstColumn="0" w:firstRowLastColumn="0" w:lastRowFirstColumn="0" w:lastRowLastColumn="0"/>
+            <w:tcW w:w="4765" w:type="dxa"/>
+          </w:tcPr>
+          <w:p>
+            <w:pPr>
+              <w:rPr>
+                <w:b w:val="0"/>
+              </w:rPr>
+            </w:pPr>
+            <w:r>
+              <w:rPr>
+                <w:b w:val="0"/>
+                <w:color w:val="4472C4" w:themeColor="accent5"/>
+                <w:sz w:val="24"/>
+                <w:szCs w:val="24"/>
+              </w:rPr>
+              <w:t>SOAP mock server</w:t>
+            </w:r>
+            <w:r>
+              <w:rPr>
+                <w:b w:val="0"/>
+              </w:rPr>
+              <w:br/>
+            </w:r>
+            <w:r>
+              <w:rPr>
+                <w:b w:val="0"/>
+                <w:sz w:val="20"/>
+                <w:szCs w:val="20"/>
+              </w:rPr>
+              <w:t>which exposes above mentioned services with sample data</w:t>
+            </w:r>
+            <w:r>
+              <w:rPr>
+                <w:b w:val="0"/>
+                <w:sz w:val="20"/>
+                <w:szCs w:val="20"/>
+              </w:rPr>
+              <w:br/>
+            </w:r>
+          </w:p>
+        </w:tc>
+        <w:tc>
+          <w:tcPr>
+            <w:tcW w:w="1428" w:type="dxa"/>
+          </w:tcPr>
+          <w:p>
+            <w:pPr>
+              <w:cnfStyle w:val="000000100000" w:firstRow="0" w:lastRow="0" w:firstColumn="0" w:lastColumn="0" w:oddVBand="0" w:evenVBand="0" w:oddHBand="1" w:evenHBand="0" w:firstRowFirstColumn="0" w:firstRowLastColumn="0" w:lastRowFirstColumn="0" w:lastRowLastColumn="0"/>
+            </w:pPr>
+            <w:r>
+              <w:t>4-5 Days</w:t>
+            </w:r>
+          </w:p>
+        </w:tc>
+        <w:tc>
+          <w:tcPr>
+            <w:tcW w:w="1615" w:type="dxa"/>
+          </w:tcPr>
+          <w:p>
+            <w:pPr>
+              <w:cnfStyle w:val="000000100000" w:firstRow="0" w:lastRow="0" w:firstColumn="0" w:lastColumn="0" w:oddVBand="0" w:evenVBand="0" w:oddHBand="1" w:evenHBand="0" w:firstRowFirstColumn="0" w:firstRowLastColumn="0" w:lastRowFirstColumn="0" w:lastRowLastColumn="0"/>
+            </w:pPr>
+          </w:p>
+        </w:tc>
+      </w:tr>
+      <w:tr>
+        <w:tc>
+          <w:tcPr>
+            <w:cnfStyle w:val="001000000000" w:firstRow="0" w:lastRow="0" w:firstColumn="1" w:lastColumn="0" w:oddVBand="0" w:evenVBand="0" w:oddHBand="0" w:evenHBand="0" w:firstRowFirstColumn="0" w:firstRowLastColumn="0" w:lastRowFirstColumn="0" w:lastRowLastColumn="0"/>
+            <w:tcW w:w="4765" w:type="dxa"/>
+          </w:tcPr>
+          <w:p>
+            <w:pPr>
+              <w:rPr>
+                <w:b w:val="0"/>
+              </w:rPr>
+            </w:pPr>
+            <w:r>
+              <w:rPr>
+                <w:b w:val="0"/>
+                <w:color w:val="4472C4" w:themeColor="accent5"/>
+              </w:rPr>
+              <w:t xml:space="preserve">Node JS based mock server </w:t>
+            </w:r>
+            <w:r>
+              <w:rPr>
+                <w:b w:val="0"/>
+              </w:rPr>
+              <w:br/>
+            </w:r>
+            <w:r>
+              <w:rPr>
+                <w:b w:val="0"/>
+                <w:sz w:val="20"/>
+                <w:szCs w:val="20"/>
+              </w:rPr>
+              <w:t xml:space="preserve"> publishes REST API and interacts with SOAP server</w:t>
+            </w:r>
+            <w:r>
+              <w:rPr>
+                <w:b w:val="0"/>
+                <w:sz w:val="20"/>
+                <w:szCs w:val="20"/>
+              </w:rPr>
+              <w:br/>
+            </w:r>
+          </w:p>
+        </w:tc>
+        <w:tc>
+          <w:tcPr>
+            <w:tcW w:w="1428" w:type="dxa"/>
+          </w:tcPr>
+          <w:p>
+            <w:pPr>
+              <w:cnfStyle w:val="000000000000" w:firstRow="0" w:lastRow="0" w:firstColumn="0" w:lastColumn="0" w:oddVBand="0" w:evenVBand="0" w:oddHBand="0" w:evenHBand="0" w:firstRowFirstColumn="0" w:firstRowLastColumn="0" w:lastRowFirstColumn="0" w:lastRowLastColumn="0"/>
+            </w:pPr>
+            <w:r>
+              <w:t>5-6 Days</w:t>
+            </w:r>
+          </w:p>
+        </w:tc>
+        <w:tc>
+          <w:tcPr>
+            <w:tcW w:w="1615" w:type="dxa"/>
+          </w:tcPr>
+          <w:p>
+            <w:pPr>
+              <w:cnfStyle w:val="000000000000" w:firstRow="0" w:lastRow="0" w:firstColumn="0" w:lastColumn="0" w:oddVBand="0" w:evenVBand="0" w:oddHBand="0" w:evenHBand="0" w:firstRowFirstColumn="0" w:firstRowLastColumn="0" w:lastRowFirstColumn="0" w:lastRowLastColumn="0"/>
+            </w:pPr>
+          </w:p>
+        </w:tc>
+      </w:tr>
+      <w:tr>
+        <w:trPr>
+          <w:cnfStyle w:val="000000100000" w:firstRow="0" w:lastRow="0" w:firstColumn="0" w:lastColumn="0" w:oddVBand="0" w:evenVBand="0" w:oddHBand="1" w:evenHBand="0" w:firstRowFirstColumn="0" w:firstRowLastColumn="0" w:lastRowFirstColumn="0" w:lastRowLastColumn="0"/>
+        </w:trPr>
+        <w:tc>
+          <w:tcPr>
+            <w:cnfStyle w:val="001000000000" w:firstRow="0" w:lastRow="0" w:firstColumn="1" w:lastColumn="0" w:oddVBand="0" w:evenVBand="0" w:oddHBand="0" w:evenHBand="0" w:firstRowFirstColumn="0" w:firstRowLastColumn="0" w:lastRowFirstColumn="0" w:lastRowLastColumn="0"/>
+            <w:tcW w:w="4765" w:type="dxa"/>
+          </w:tcPr>
+          <w:p>
+            <w:pPr>
+              <w:rPr>
+                <w:b w:val="0"/>
+              </w:rPr>
+            </w:pPr>
+            <w:r>
+              <w:rPr>
+                <w:b w:val="0"/>
+                <w:color w:val="4472C4" w:themeColor="accent5"/>
+              </w:rPr>
+              <w:t xml:space="preserve">Base Framework and Pie Chart </w:t>
+            </w:r>
+            <w:r>
+              <w:rPr>
+                <w:b w:val="0"/>
+              </w:rPr>
+              <w:br/>
+            </w:r>
+            <w:r>
+              <w:rPr>
+                <w:b w:val="0"/>
+                <w:sz w:val="20"/>
+                <w:szCs w:val="20"/>
+              </w:rPr>
+              <w:t xml:space="preserve">Base Framework contains modules like core, DB handler and data preparer also provides real data for </w:t>
+            </w:r>
+            <w:r>
+              <w:rPr>
+                <w:b w:val="0"/>
+                <w:sz w:val="20"/>
+                <w:szCs w:val="20"/>
+              </w:rPr>
+              <w:t>Pie Chart</w:t>
+            </w:r>
+            <w:r>
+              <w:rPr>
+                <w:b w:val="0"/>
+                <w:sz w:val="20"/>
+                <w:szCs w:val="20"/>
+              </w:rPr>
+              <w:t>.</w:t>
+            </w:r>
+            <w:r>
+              <w:rPr>
+                <w:b w:val="0"/>
+                <w:sz w:val="20"/>
+                <w:szCs w:val="20"/>
+              </w:rPr>
+              <w:br/>
+            </w:r>
+          </w:p>
+        </w:tc>
+        <w:tc>
+          <w:tcPr>
+            <w:tcW w:w="1428" w:type="dxa"/>
+          </w:tcPr>
+          <w:p>
+            <w:pPr>
+              <w:cnfStyle w:val="000000100000" w:firstRow="0" w:lastRow="0" w:firstColumn="0" w:lastColumn="0" w:oddVBand="0" w:evenVBand="0" w:oddHBand="1" w:evenHBand="0" w:firstRowFirstColumn="0" w:firstRowLastColumn="0" w:lastRowFirstColumn="0" w:lastRowLastColumn="0"/>
+            </w:pPr>
+            <w:r>
+              <w:t>7-10 Days</w:t>
+            </w:r>
+          </w:p>
+        </w:tc>
+        <w:tc>
+          <w:tcPr>
+            <w:tcW w:w="1615" w:type="dxa"/>
+          </w:tcPr>
+          <w:p>
+            <w:pPr>
+              <w:cnfStyle w:val="000000100000" w:firstRow="0" w:lastRow="0" w:firstColumn="0" w:lastColumn="0" w:oddVBand="0" w:evenVBand="0" w:oddHBand="1" w:evenHBand="0" w:firstRowFirstColumn="0" w:firstRowLastColumn="0" w:lastRowFirstColumn="0" w:lastRowLastColumn="0"/>
+            </w:pPr>
+          </w:p>
+        </w:tc>
+      </w:tr>
+      <w:tr>
+        <w:tc>
+          <w:tcPr>
+            <w:cnfStyle w:val="001000000000" w:firstRow="0" w:lastRow="0" w:firstColumn="1" w:lastColumn="0" w:oddVBand="0" w:evenVBand="0" w:oddHBand="0" w:evenHBand="0" w:firstRowFirstColumn="0" w:firstRowLastColumn="0" w:lastRowFirstColumn="0" w:lastRowLastColumn="0"/>
+            <w:tcW w:w="4765" w:type="dxa"/>
+          </w:tcPr>
+          <w:p>
+            <w:pPr>
+              <w:rPr>
+                <w:b w:val="0"/>
+              </w:rPr>
+            </w:pPr>
+            <w:r>
+              <w:rPr>
+                <w:b w:val="0"/>
+                <w:color w:val="4472C4" w:themeColor="accent5"/>
+              </w:rPr>
+              <w:t>Tree, Bubble &amp; Usage Chart</w:t>
+            </w:r>
+            <w:r>
+              <w:rPr>
+                <w:b w:val="0"/>
+                <w:color w:val="4472C4" w:themeColor="accent5"/>
+              </w:rPr>
+              <w:br/>
+            </w:r>
+            <w:r>
+              <w:rPr>
+                <w:b w:val="0"/>
+                <w:sz w:val="20"/>
+                <w:szCs w:val="20"/>
+              </w:rPr>
+              <w:t xml:space="preserve">provides real data for </w:t>
+            </w:r>
+            <w:r>
+              <w:rPr>
+                <w:b w:val="0"/>
+                <w:sz w:val="20"/>
+                <w:szCs w:val="20"/>
+              </w:rPr>
+              <w:t>Tree, Bubble and Usage</w:t>
+            </w:r>
+            <w:r>
+              <w:rPr>
+                <w:b w:val="0"/>
+                <w:sz w:val="20"/>
+                <w:szCs w:val="20"/>
+              </w:rPr>
+              <w:t xml:space="preserve"> Chart.</w:t>
+            </w:r>
+            <w:r>
+              <w:rPr>
+                <w:b w:val="0"/>
+                <w:sz w:val="20"/>
+                <w:szCs w:val="20"/>
+              </w:rPr>
+              <w:br/>
+            </w:r>
+          </w:p>
+        </w:tc>
+        <w:tc>
+          <w:tcPr>
+            <w:tcW w:w="1428" w:type="dxa"/>
+          </w:tcPr>
+          <w:p>
+            <w:pPr>
+              <w:cnfStyle w:val="000000000000" w:firstRow="0" w:lastRow="0" w:firstColumn="0" w:lastColumn="0" w:oddVBand="0" w:evenVBand="0" w:oddHBand="0" w:evenHBand="0" w:firstRowFirstColumn="0" w:firstRowLastColumn="0" w:lastRowFirstColumn="0" w:lastRowLastColumn="0"/>
+            </w:pPr>
+            <w:r>
+              <w:t>3-4 Days</w:t>
+            </w:r>
+          </w:p>
+        </w:tc>
+        <w:tc>
+          <w:tcPr>
+            <w:tcW w:w="1615" w:type="dxa"/>
+          </w:tcPr>
+          <w:p>
+            <w:pPr>
+              <w:cnfStyle w:val="000000000000" w:firstRow="0" w:lastRow="0" w:firstColumn="0" w:lastColumn="0" w:oddVBand="0" w:evenVBand="0" w:oddHBand="0" w:evenHBand="0" w:firstRowFirstColumn="0" w:firstRowLastColumn="0" w:lastRowFirstColumn="0" w:lastRowLastColumn="0"/>
+            </w:pPr>
+          </w:p>
+        </w:tc>
+      </w:tr>
+      <w:tr>
+        <w:trPr>
+          <w:cnfStyle w:val="000000100000" w:firstRow="0" w:lastRow="0" w:firstColumn="0" w:lastColumn="0" w:oddVBand="0" w:evenVBand="0" w:oddHBand="1" w:evenHBand="0" w:firstRowFirstColumn="0" w:firstRowLastColumn="0" w:lastRowFirstColumn="0" w:lastRowLastColumn="0"/>
+        </w:trPr>
+        <w:tc>
+          <w:tcPr>
+            <w:cnfStyle w:val="001000000000" w:firstRow="0" w:lastRow="0" w:firstColumn="1" w:lastColumn="0" w:oddVBand="0" w:evenVBand="0" w:oddHBand="0" w:evenHBand="0" w:firstRowFirstColumn="0" w:firstRowLastColumn="0" w:lastRowFirstColumn="0" w:lastRowLastColumn="0"/>
+            <w:tcW w:w="4765" w:type="dxa"/>
+          </w:tcPr>
+          <w:p>
+            <w:pPr>
+              <w:rPr>
+                <w:b w:val="0"/>
+              </w:rPr>
+            </w:pPr>
+            <w:r>
+              <w:rPr>
+                <w:b w:val="0"/>
+                <w:color w:val="4472C4" w:themeColor="accent5"/>
+              </w:rPr>
+              <w:t>Gantt &amp; Sparkline Chart</w:t>
+            </w:r>
+            <w:r>
+              <w:rPr>
+                <w:b w:val="0"/>
+              </w:rPr>
+              <w:br/>
+            </w:r>
+            <w:r>
+              <w:rPr>
+                <w:b w:val="0"/>
+                <w:sz w:val="20"/>
+                <w:szCs w:val="20"/>
+              </w:rPr>
+              <w:t xml:space="preserve">provides real data for </w:t>
+            </w:r>
+            <w:r>
+              <w:rPr>
+                <w:b w:val="0"/>
+                <w:sz w:val="20"/>
+                <w:szCs w:val="20"/>
+              </w:rPr>
+              <w:t xml:space="preserve">Gantt </w:t>
+            </w:r>
+            <w:r>
+              <w:rPr>
+                <w:b w:val="0"/>
+                <w:sz w:val="20"/>
+                <w:szCs w:val="20"/>
+              </w:rPr>
+              <w:t xml:space="preserve">and </w:t>
+            </w:r>
+            <w:r>
+              <w:rPr>
+                <w:b w:val="0"/>
+                <w:sz w:val="20"/>
+                <w:szCs w:val="20"/>
+              </w:rPr>
+              <w:t>Sparkline</w:t>
+            </w:r>
+            <w:r>
+              <w:rPr>
+                <w:b w:val="0"/>
+                <w:sz w:val="20"/>
+                <w:szCs w:val="20"/>
+              </w:rPr>
+              <w:t xml:space="preserve"> Chart.</w:t>
+            </w:r>
+            <w:r>
+              <w:rPr>
+                <w:b w:val="0"/>
+                <w:sz w:val="20"/>
+                <w:szCs w:val="20"/>
+              </w:rPr>
+              <w:br/>
+            </w:r>
+          </w:p>
+        </w:tc>
+        <w:tc>
+          <w:tcPr>
+            <w:tcW w:w="1428" w:type="dxa"/>
+          </w:tcPr>
+          <w:p>
+            <w:pPr>
+              <w:cnfStyle w:val="000000100000" w:firstRow="0" w:lastRow="0" w:firstColumn="0" w:lastColumn="0" w:oddVBand="0" w:evenVBand="0" w:oddHBand="1" w:evenHBand="0" w:firstRowFirstColumn="0" w:firstRowLastColumn="0" w:lastRowFirstColumn="0" w:lastRowLastColumn="0"/>
+            </w:pPr>
+            <w:r>
+              <w:t>4-5 Days</w:t>
+            </w:r>
+          </w:p>
+        </w:tc>
+        <w:tc>
+          <w:tcPr>
+            <w:tcW w:w="1615" w:type="dxa"/>
+          </w:tcPr>
+          <w:p>
+            <w:pPr>
+              <w:cnfStyle w:val="000000100000" w:firstRow="0" w:lastRow="0" w:firstColumn="0" w:lastColumn="0" w:oddVBand="0" w:evenVBand="0" w:oddHBand="1" w:evenHBand="0" w:firstRowFirstColumn="0" w:firstRowLastColumn="0" w:lastRowFirstColumn="0" w:lastRowLastColumn="0"/>
+            </w:pPr>
+          </w:p>
+        </w:tc>
+      </w:tr>
+      <w:tr>
+        <w:tc>
+          <w:tcPr>
+            <w:cnfStyle w:val="001000000000" w:firstRow="0" w:lastRow="0" w:firstColumn="1" w:lastColumn="0" w:oddVBand="0" w:evenVBand="0" w:oddHBand="0" w:evenHBand="0" w:firstRowFirstColumn="0" w:firstRowLastColumn="0" w:lastRowFirstColumn="0" w:lastRowLastColumn="0"/>
+            <w:tcW w:w="4765" w:type="dxa"/>
+          </w:tcPr>
+          <w:p>
+            <w:pPr>
+              <w:rPr>
+                <w:b w:val="0"/>
+              </w:rPr>
+            </w:pPr>
+            <w:r>
+              <w:rPr>
+                <w:b w:val="0"/>
+                <w:color w:val="4472C4" w:themeColor="accent5"/>
+              </w:rPr>
+              <w:t>Water Map Charts</w:t>
+            </w:r>
+            <w:r>
+              <w:rPr>
+                <w:b w:val="0"/>
+              </w:rPr>
+              <w:br/>
+            </w:r>
+            <w:r>
+              <w:rPr>
+                <w:b w:val="0"/>
+                <w:sz w:val="20"/>
+                <w:szCs w:val="20"/>
+              </w:rPr>
+              <w:t xml:space="preserve">provides real data for </w:t>
+            </w:r>
+            <w:r>
+              <w:rPr>
+                <w:b w:val="0"/>
+                <w:sz w:val="20"/>
+                <w:szCs w:val="20"/>
+              </w:rPr>
+              <w:t xml:space="preserve">Heat Map </w:t>
+            </w:r>
+            <w:r>
+              <w:rPr>
+                <w:b w:val="0"/>
+                <w:sz w:val="20"/>
+                <w:szCs w:val="20"/>
+              </w:rPr>
+              <w:t xml:space="preserve">and </w:t>
+            </w:r>
+            <w:r>
+              <w:rPr>
+                <w:b w:val="0"/>
+                <w:sz w:val="20"/>
+                <w:szCs w:val="20"/>
+              </w:rPr>
+              <w:t>Histogram</w:t>
+            </w:r>
+            <w:r>
+              <w:rPr>
+                <w:b w:val="0"/>
+                <w:sz w:val="20"/>
+                <w:szCs w:val="20"/>
+              </w:rPr>
+              <w:t xml:space="preserve"> Chart.</w:t>
+            </w:r>
+            <w:r>
+              <w:rPr>
+                <w:b w:val="0"/>
+                <w:sz w:val="20"/>
+                <w:szCs w:val="20"/>
+              </w:rPr>
+              <w:br/>
+            </w:r>
+          </w:p>
+        </w:tc>
+        <w:tc>
+          <w:tcPr>
+            <w:tcW w:w="1428" w:type="dxa"/>
+          </w:tcPr>
+          <w:p>
+            <w:pPr>
+              <w:cnfStyle w:val="000000000000" w:firstRow="0" w:lastRow="0" w:firstColumn="0" w:lastColumn="0" w:oddVBand="0" w:evenVBand="0" w:oddHBand="0" w:evenHBand="0" w:firstRowFirstColumn="0" w:firstRowLastColumn="0" w:lastRowFirstColumn="0" w:lastRowLastColumn="0"/>
+            </w:pPr>
+            <w:r>
+              <w:t>2-3 Days</w:t>
+            </w:r>
+          </w:p>
+        </w:tc>
+        <w:tc>
+          <w:tcPr>
+            <w:tcW w:w="1615" w:type="dxa"/>
+          </w:tcPr>
+          <w:p>
+            <w:pPr>
+              <w:cnfStyle w:val="000000000000" w:firstRow="0" w:lastRow="0" w:firstColumn="0" w:lastColumn="0" w:oddVBand="0" w:evenVBand="0" w:oddHBand="0" w:evenHBand="0" w:firstRowFirstColumn="0" w:firstRowLastColumn="0" w:lastRowFirstColumn="0" w:lastRowLastColumn="0"/>
+            </w:pPr>
+          </w:p>
+        </w:tc>
+      </w:tr>
+      <w:tr>
+        <w:trPr>
+          <w:cnfStyle w:val="000000100000" w:firstRow="0" w:lastRow="0" w:firstColumn="0" w:lastColumn="0" w:oddVBand="0" w:evenVBand="0" w:oddHBand="1" w:evenHBand="0" w:firstRowFirstColumn="0" w:firstRowLastColumn="0" w:lastRowFirstColumn="0" w:lastRowLastColumn="0"/>
+        </w:trPr>
+        <w:tc>
+          <w:tcPr>
+            <w:cnfStyle w:val="001000000000" w:firstRow="0" w:lastRow="0" w:firstColumn="1" w:lastColumn="0" w:oddVBand="0" w:evenVBand="0" w:oddHBand="0" w:evenHBand="0" w:firstRowFirstColumn="0" w:firstRowLastColumn="0" w:lastRowFirstColumn="0" w:lastRowLastColumn="0"/>
+            <w:tcW w:w="4765" w:type="dxa"/>
+          </w:tcPr>
+          <w:p>
+            <w:pPr>
+              <w:rPr>
+                <w:b w:val="0"/>
+                <w:color w:val="4472C4" w:themeColor="accent5"/>
+              </w:rPr>
+            </w:pPr>
+            <w:r>
+              <w:rPr>
+                <w:b w:val="0"/>
+                <w:color w:val="4472C4" w:themeColor="accent5"/>
+              </w:rPr>
+              <w:t>Authentication and Token Management</w:t>
+            </w:r>
+            <w:r>
+              <w:rPr>
+                <w:b w:val="0"/>
+                <w:color w:val="4472C4" w:themeColor="accent5"/>
+              </w:rPr>
+              <w:br/>
+            </w:r>
+            <w:r>
+              <w:rPr>
+                <w:b w:val="0"/>
+                <w:sz w:val="20"/>
+                <w:szCs w:val="20"/>
+              </w:rPr>
+              <w:t>with login service and access token validation</w:t>
+            </w:r>
+            <w:r>
+              <w:rPr>
+                <w:b w:val="0"/>
+                <w:sz w:val="20"/>
+                <w:szCs w:val="20"/>
+              </w:rPr>
+              <w:br/>
+            </w:r>
+          </w:p>
+        </w:tc>
+        <w:tc>
+          <w:tcPr>
+            <w:tcW w:w="1428" w:type="dxa"/>
+          </w:tcPr>
+          <w:p>
+            <w:pPr>
+              <w:cnfStyle w:val="000000100000" w:firstRow="0" w:lastRow="0" w:firstColumn="0" w:lastColumn="0" w:oddVBand="0" w:evenVBand="0" w:oddHBand="1" w:evenHBand="0" w:firstRowFirstColumn="0" w:firstRowLastColumn="0" w:lastRowFirstColumn="0" w:lastRowLastColumn="0"/>
+            </w:pPr>
+            <w:r>
+              <w:t>3-4 Days</w:t>
+            </w:r>
+          </w:p>
+        </w:tc>
+        <w:tc>
+          <w:tcPr>
+            <w:tcW w:w="1615" w:type="dxa"/>
+          </w:tcPr>
+          <w:p>
+            <w:pPr>
+              <w:cnfStyle w:val="000000100000" w:firstRow="0" w:lastRow="0" w:firstColumn="0" w:lastColumn="0" w:oddVBand="0" w:evenVBand="0" w:oddHBand="1" w:evenHBand="0" w:firstRowFirstColumn="0" w:firstRowLastColumn="0" w:lastRowFirstColumn="0" w:lastRowLastColumn="0"/>
+            </w:pPr>
+          </w:p>
+        </w:tc>
+      </w:tr>
+      <w:tr>
+        <w:tc>
+          <w:tcPr>
+            <w:cnfStyle w:val="001000000000" w:firstRow="0" w:lastRow="0" w:firstColumn="1" w:lastColumn="0" w:oddVBand="0" w:evenVBand="0" w:oddHBand="0" w:evenHBand="0" w:firstRowFirstColumn="0" w:firstRowLastColumn="0" w:lastRowFirstColumn="0" w:lastRowLastColumn="0"/>
+            <w:tcW w:w="4765" w:type="dxa"/>
+          </w:tcPr>
+          <w:p>
+            <w:pPr>
+              <w:rPr>
+                <w:b w:val="0"/>
+                <w:color w:val="4472C4" w:themeColor="accent5"/>
+              </w:rPr>
+            </w:pPr>
+            <w:r>
+              <w:rPr>
+                <w:b w:val="0"/>
+                <w:color w:val="4472C4" w:themeColor="accent5"/>
+              </w:rPr>
+              <w:t xml:space="preserve">Overall </w:t>
+            </w:r>
+          </w:p>
+        </w:tc>
+        <w:tc>
+          <w:tcPr>
+            <w:tcW w:w="1428" w:type="dxa"/>
+          </w:tcPr>
+          <w:p>
+            <w:pPr>
+              <w:cnfStyle w:val="000000000000" w:firstRow="0" w:lastRow="0" w:firstColumn="0" w:lastColumn="0" w:oddVBand="0" w:evenVBand="0" w:oddHBand="0" w:evenHBand="0" w:firstRowFirstColumn="0" w:firstRowLastColumn="0" w:lastRowFirstColumn="0" w:lastRowLastColumn="0"/>
+            </w:pPr>
+            <w:r>
+              <w:t>28-37 Days</w:t>
+            </w:r>
+          </w:p>
+        </w:tc>
+        <w:tc>
+          <w:tcPr>
+            <w:tcW w:w="1615" w:type="dxa"/>
+          </w:tcPr>
+          <w:p>
+            <w:pPr>
+              <w:cnfStyle w:val="000000000000" w:firstRow="0" w:lastRow="0" w:firstColumn="0" w:lastColumn="0" w:oddVBand="0" w:evenVBand="0" w:oddHBand="0" w:evenHBand="0" w:firstRowFirstColumn="0" w:firstRowLastColumn="0" w:lastRowFirstColumn="0" w:lastRowLastColumn="0"/>
+            </w:pPr>
+          </w:p>
+        </w:tc>
+      </w:tr>
+    </w:tbl>
+    <w:p/>
+    <w:p>
+      <w:r>
+        <w:rPr>
+          <w:b/>
+        </w:rPr>
+        <w:t>Price estimation</w:t>
+      </w:r>
+      <w:bookmarkStart w:id="0" w:name="_GoBack"/>
+      <w:bookmarkEnd w:id="0"/>
+      <w:r>
+        <w:t>: 2000 per day</w:t>
       </w:r>
     </w:p>
     <w:p/>
@@ -3467,7 +4224,6 @@
   <w:style w:type="character" w:default="1" w:styleId="DefaultParagraphFont">
     <w:name w:val="Default Paragraph Font"/>
     <w:uiPriority w:val="1"/>
-    <w:semiHidden/>
     <w:unhideWhenUsed/>
   </w:style>
   <w:style w:type="table" w:default="1" w:styleId="TableNormal">
@@ -3571,6 +4327,102 @@
     <w:link w:val="Footer"/>
     <w:uiPriority w:val="99"/>
     <w:rsid w:val="00274999"/>
+  </w:style>
+  <w:style w:type="table" w:styleId="TableGrid">
+    <w:name w:val="Table Grid"/>
+    <w:basedOn w:val="TableNormal"/>
+    <w:uiPriority w:val="39"/>
+    <w:rsid w:val="00616154"/>
+    <w:pPr>
+      <w:spacing w:after="0" w:line="240" w:lineRule="auto"/>
+    </w:pPr>
+    <w:tblPr>
+      <w:tblInd w:w="0" w:type="dxa"/>
+      <w:tblBorders>
+        <w:top w:val="single" w:sz="4" w:space="0" w:color="auto"/>
+        <w:left w:val="single" w:sz="4" w:space="0" w:color="auto"/>
+        <w:bottom w:val="single" w:sz="4" w:space="0" w:color="auto"/>
+        <w:right w:val="single" w:sz="4" w:space="0" w:color="auto"/>
+        <w:insideH w:val="single" w:sz="4" w:space="0" w:color="auto"/>
+        <w:insideV w:val="single" w:sz="4" w:space="0" w:color="auto"/>
+      </w:tblBorders>
+      <w:tblCellMar>
+        <w:top w:w="0" w:type="dxa"/>
+        <w:left w:w="108" w:type="dxa"/>
+        <w:bottom w:w="0" w:type="dxa"/>
+        <w:right w:w="108" w:type="dxa"/>
+      </w:tblCellMar>
+    </w:tblPr>
+  </w:style>
+  <w:style w:type="table" w:styleId="PlainTable1">
+    <w:name w:val="Plain Table 1"/>
+    <w:basedOn w:val="TableNormal"/>
+    <w:uiPriority w:val="41"/>
+    <w:rsid w:val="00616154"/>
+    <w:pPr>
+      <w:spacing w:after="0" w:line="240" w:lineRule="auto"/>
+    </w:pPr>
+    <w:tblPr>
+      <w:tblStyleRowBandSize w:val="1"/>
+      <w:tblStyleColBandSize w:val="1"/>
+      <w:tblInd w:w="0" w:type="dxa"/>
+      <w:tblBorders>
+        <w:top w:val="single" w:sz="4" w:space="0" w:color="BFBFBF" w:themeColor="background1" w:themeShade="BF"/>
+        <w:left w:val="single" w:sz="4" w:space="0" w:color="BFBFBF" w:themeColor="background1" w:themeShade="BF"/>
+        <w:bottom w:val="single" w:sz="4" w:space="0" w:color="BFBFBF" w:themeColor="background1" w:themeShade="BF"/>
+        <w:right w:val="single" w:sz="4" w:space="0" w:color="BFBFBF" w:themeColor="background1" w:themeShade="BF"/>
+        <w:insideH w:val="single" w:sz="4" w:space="0" w:color="BFBFBF" w:themeColor="background1" w:themeShade="BF"/>
+        <w:insideV w:val="single" w:sz="4" w:space="0" w:color="BFBFBF" w:themeColor="background1" w:themeShade="BF"/>
+      </w:tblBorders>
+      <w:tblCellMar>
+        <w:top w:w="0" w:type="dxa"/>
+        <w:left w:w="108" w:type="dxa"/>
+        <w:bottom w:w="0" w:type="dxa"/>
+        <w:right w:w="108" w:type="dxa"/>
+      </w:tblCellMar>
+    </w:tblPr>
+    <w:tblStylePr w:type="firstRow">
+      <w:rPr>
+        <w:b/>
+        <w:bCs/>
+      </w:rPr>
+    </w:tblStylePr>
+    <w:tblStylePr w:type="lastRow">
+      <w:rPr>
+        <w:b/>
+        <w:bCs/>
+      </w:rPr>
+      <w:tblPr/>
+      <w:tcPr>
+        <w:tcBorders>
+          <w:top w:val="double" w:sz="4" w:space="0" w:color="BFBFBF" w:themeColor="background1" w:themeShade="BF"/>
+        </w:tcBorders>
+      </w:tcPr>
+    </w:tblStylePr>
+    <w:tblStylePr w:type="firstCol">
+      <w:rPr>
+        <w:b/>
+        <w:bCs/>
+      </w:rPr>
+    </w:tblStylePr>
+    <w:tblStylePr w:type="lastCol">
+      <w:rPr>
+        <w:b/>
+        <w:bCs/>
+      </w:rPr>
+    </w:tblStylePr>
+    <w:tblStylePr w:type="band1Vert">
+      <w:tblPr/>
+      <w:tcPr>
+        <w:shd w:val="clear" w:color="auto" w:fill="F2F2F2" w:themeFill="background1" w:themeFillShade="F2"/>
+      </w:tcPr>
+    </w:tblStylePr>
+    <w:tblStylePr w:type="band1Horz">
+      <w:tblPr/>
+      <w:tcPr>
+        <w:shd w:val="clear" w:color="auto" w:fill="F2F2F2" w:themeFill="background1" w:themeFillShade="F2"/>
+      </w:tcPr>
+    </w:tblStylePr>
   </w:style>
 </w:styles>
 </file>
@@ -3841,7 +4693,7 @@
 </file>
 
 <file path=customXml/itemProps1.xml><?xml version="1.0" encoding="utf-8"?>
-<ds:datastoreItem xmlns:ds="http://schemas.openxmlformats.org/officeDocument/2006/customXml" ds:itemID="{CE38936B-ED10-4CEC-9AFE-C692B7D28B93}">
+<ds:datastoreItem xmlns:ds="http://schemas.openxmlformats.org/officeDocument/2006/customXml" ds:itemID="{5A9119F4-243E-4F7F-ACA4-AEBB72603389}">
   <ds:schemaRefs>
     <ds:schemaRef ds:uri="http://schemas.openxmlformats.org/officeDocument/2006/bibliography"/>
   </ds:schemaRefs>

</xml_diff>

<commit_message>
Design doc final version.
</commit_message>
<xml_diff>
--- a/Docs/VenAqua Report - Design Document.docx
+++ b/Docs/VenAqua Report - Design Document.docx
@@ -1,6 +1,6 @@
 
 <file path=word/document.xml><?xml version="1.0" encoding="utf-8"?>
-<w:document xmlns:wpc="http://schemas.microsoft.com/office/word/2010/wordprocessingCanvas" xmlns:cx="http://schemas.microsoft.com/office/drawing/2014/chartex" xmlns:cx1="http://schemas.microsoft.com/office/drawing/2015/9/8/chartex" xmlns:cx2="http://schemas.microsoft.com/office/drawing/2015/10/21/chartex" xmlns:cx3="http://schemas.microsoft.com/office/drawing/2016/5/9/chartex" xmlns:cx4="http://schemas.microsoft.com/office/drawing/2016/5/10/chartex" xmlns:cx5="http://schemas.microsoft.com/office/drawing/2016/5/11/chartex" xmlns:cx6="http://schemas.microsoft.com/office/drawing/2016/5/12/chartex" xmlns:cx7="http://schemas.microsoft.com/office/drawing/2016/5/13/chartex" xmlns:cx8="http://schemas.microsoft.com/office/drawing/2016/5/14/chartex" xmlns:mc="http://schemas.openxmlformats.org/markup-compatibility/2006" xmlns:aink="http://schemas.microsoft.com/office/drawing/2016/ink" xmlns:am3d="http://schemas.microsoft.com/office/drawing/2017/model3d" xmlns:o="urn:schemas-microsoft-com:office:office" xmlns:r="http://schemas.openxmlformats.org/officeDocument/2006/relationships" xmlns:m="http://schemas.openxmlformats.org/officeDocument/2006/math" xmlns:v="urn:schemas-microsoft-com:vml" xmlns:wp14="http://schemas.microsoft.com/office/word/2010/wordprocessingDrawing" xmlns:wp="http://schemas.openxmlformats.org/drawingml/2006/wordprocessingDrawing" xmlns:w10="urn:schemas-microsoft-com:office:word" xmlns:w="http://schemas.openxmlformats.org/wordprocessingml/2006/main" xmlns:w14="http://schemas.microsoft.com/office/word/2010/wordml" xmlns:w15="http://schemas.microsoft.com/office/word/2012/wordml" xmlns:w16cid="http://schemas.microsoft.com/office/word/2016/wordml/cid" xmlns:w16se="http://schemas.microsoft.com/office/word/2015/wordml/symex" xmlns:wpg="http://schemas.microsoft.com/office/word/2010/wordprocessingGroup" xmlns:wpi="http://schemas.microsoft.com/office/word/2010/wordprocessingInk" xmlns:wne="http://schemas.microsoft.com/office/word/2006/wordml" xmlns:wps="http://schemas.microsoft.com/office/word/2010/wordprocessingShape" mc:Ignorable="w14 w15 w16se w16cid wp14">
+<w:document xmlns:wpc="http://schemas.microsoft.com/office/word/2010/wordprocessingCanvas" xmlns:mc="http://schemas.openxmlformats.org/markup-compatibility/2006" xmlns:o="urn:schemas-microsoft-com:office:office" xmlns:r="http://schemas.openxmlformats.org/officeDocument/2006/relationships" xmlns:m="http://schemas.openxmlformats.org/officeDocument/2006/math" xmlns:v="urn:schemas-microsoft-com:vml" xmlns:wp14="http://schemas.microsoft.com/office/word/2010/wordprocessingDrawing" xmlns:wp="http://schemas.openxmlformats.org/drawingml/2006/wordprocessingDrawing" xmlns:w10="urn:schemas-microsoft-com:office:word" xmlns:w="http://schemas.openxmlformats.org/wordprocessingml/2006/main" xmlns:w14="http://schemas.microsoft.com/office/word/2010/wordml" xmlns:w15="http://schemas.microsoft.com/office/word/2012/wordml" xmlns:wpg="http://schemas.microsoft.com/office/word/2010/wordprocessingGroup" xmlns:wpi="http://schemas.microsoft.com/office/word/2010/wordprocessingInk" xmlns:wne="http://schemas.microsoft.com/office/word/2006/wordml" xmlns:wps="http://schemas.microsoft.com/office/word/2010/wordprocessingShape" mc:Ignorable="w14 w15 wp14">
   <w:body>
     <w:p>
       <w:pPr>
@@ -168,14 +168,12 @@
       </w:r>
     </w:p>
     <w:p>
-      <w:proofErr w:type="gramStart"/>
       <w:r>
         <w:t>And</w:t>
       </w:r>
       <w:r>
         <w:t xml:space="preserve"> etc.</w:t>
       </w:r>
-      <w:proofErr w:type="gramEnd"/>
     </w:p>
     <w:p>
       <w:pPr>
@@ -193,15 +191,7 @@
         <w:t>,</w:t>
       </w:r>
       <w:r>
-        <w:t xml:space="preserve"> can be invoked from the </w:t>
-      </w:r>
-      <w:proofErr w:type="gramStart"/>
-      <w:r>
-        <w:t>front end</w:t>
-      </w:r>
-      <w:proofErr w:type="gramEnd"/>
-      <w:r>
-        <w:t xml:space="preserve"> application.</w:t>
+        <w:t xml:space="preserve"> can be invoked from the front end application.</w:t>
       </w:r>
     </w:p>
     <w:p>
@@ -260,15 +250,7 @@
         <w:t>third-party</w:t>
       </w:r>
       <w:r>
-        <w:t xml:space="preserve"> applications must be authenticated by the middleware application </w:t>
-      </w:r>
-      <w:proofErr w:type="gramStart"/>
-      <w:r>
-        <w:t>in order to</w:t>
-      </w:r>
-      <w:proofErr w:type="gramEnd"/>
-      <w:r>
-        <w:t xml:space="preserve"> communicate further. In the subsequent calls, the </w:t>
+        <w:t xml:space="preserve"> applications must be authenticated by the middleware application in order to communicate further. In the subsequent calls, the </w:t>
       </w:r>
       <w:r>
         <w:t>third-party</w:t>
@@ -1675,7 +1657,7 @@
           </mc:Choice>
           <mc:Fallback>
             <w:pict>
-              <v:group id="Group 31" o:spid="_x0000_s1026" style="position:absolute;margin-left:-43.5pt;margin-top:-35.25pt;width:564pt;height:311.25pt;z-index:251682816" coordsize="71628,39528" o:gfxdata="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">
+              <v:group w14:anchorId="726F4CC7" id="Group 31" o:spid="_x0000_s1026" style="position:absolute;left:0;text-align:left;margin-left:-43.5pt;margin-top:-35.25pt;width:564pt;height:311.25pt;z-index:251682816" coordsize="71628,39528" o:gfxdata="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">
                 <v:group id="Group 30" o:spid="_x0000_s1027" style="position:absolute;width:71628;height:39528" coordsize="71628,39528" o:gfxdata="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">
                   <v:rect id="Rectangle 2" o:spid="_x0000_s1028" style="position:absolute;width:71628;height:39528;visibility:visible;mso-wrap-style:square;v-text-anchor:middle" o:gfxdata="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" fillcolor="#5b9bd5 [3204]" strokecolor="black [3213]" strokeweight="1pt"/>
                   <v:shapetype id="_x0000_t202" coordsize="21600,21600" o:spt="202" path="m,l,21600r21600,l21600,xe">
@@ -2158,14 +2140,7 @@
         <w:rPr>
           <w:b/>
         </w:rPr>
-        <w:t>/</w:t>
-      </w:r>
-      <w:proofErr w:type="gramStart"/>
-      <w:r>
-        <w:rPr>
-          <w:b/>
-        </w:rPr>
-        <w:t>report</w:t>
+        <w:t>/report</w:t>
       </w:r>
       <w:r>
         <w:rPr>
@@ -2173,7 +2148,6 @@
         </w:rPr>
         <w:t>?wsdl</w:t>
       </w:r>
-      <w:proofErr w:type="gramEnd"/>
       <w:r>
         <w:rPr>
           <w:b/>
@@ -2212,6 +2186,9 @@
       <w:r>
         <w:t xml:space="preserve"> – is an authentication operation which validates user credentials and returns access token for further communication.</w:t>
       </w:r>
+      <w:r>
+        <w:br/>
+      </w:r>
     </w:p>
     <w:p>
       <w:pPr>
@@ -2239,6 +2216,9 @@
       <w:r>
         <w:t>.</w:t>
       </w:r>
+      <w:r>
+        <w:br/>
+      </w:r>
     </w:p>
     <w:p>
       <w:pPr>
@@ -2285,6 +2265,7 @@
         <w:rPr>
           <w:b/>
         </w:rPr>
+        <w:lastRenderedPageBreak/>
         <w:t>SiteWaterMap</w:t>
       </w:r>
       <w:r>
@@ -2300,15 +2281,10 @@
         <w:t>R</w:t>
       </w:r>
       <w:r>
-        <w:t xml:space="preserve">eturns water consumption of all the houses in a site for the requested date range and </w:t>
-      </w:r>
-      <w:proofErr w:type="gramStart"/>
-      <w:r>
-        <w:t>time period</w:t>
-      </w:r>
-      <w:proofErr w:type="gramEnd"/>
-      <w:r>
-        <w:t>. Consumer of this API can request data for a specific house for a day.</w:t>
+        <w:t>eturns water consumption of all the houses in a site for the requested date range and time period. Consumer of this API can request data for a specific house for a day.</w:t>
+      </w:r>
+      <w:r>
+        <w:br/>
       </w:r>
     </w:p>
     <w:p>
@@ -2323,7 +2299,6 @@
         <w:rPr>
           <w:b/>
         </w:rPr>
-        <w:lastRenderedPageBreak/>
         <w:t>HighUsers</w:t>
       </w:r>
       <w:r>
@@ -2334,6 +2309,9 @@
       </w:r>
       <w:r>
         <w:t xml:space="preserve"> Clients can use this operation to determine the high users in a site for a date range.</w:t>
+      </w:r>
+      <w:r>
+        <w:br/>
       </w:r>
     </w:p>
     <w:p>
@@ -2362,6 +2340,9 @@
       <w:r>
         <w:t>Compares all the water sources and their performances for the given date range in terms of their individual yields.</w:t>
       </w:r>
+      <w:r>
+        <w:br/>
+      </w:r>
     </w:p>
     <w:p>
       <w:pPr>
@@ -2398,6 +2379,9 @@
       <w:r>
         <w:t>etch the individual residence consumption in their respective blocks for the given date range.</w:t>
       </w:r>
+      <w:r>
+        <w:br/>
+      </w:r>
     </w:p>
     <w:p>
       <w:pPr>
@@ -2430,11 +2414,6 @@
       </w:r>
     </w:p>
     <w:p>
-      <w:pPr>
-        <w:pStyle w:val="ListParagraph"/>
-      </w:pPr>
-    </w:p>
-    <w:p>
       <w:r>
         <w:t>This module transfer control to Core Engine module</w:t>
       </w:r>
@@ -2469,6 +2448,9 @@
       <w:r>
         <w:t xml:space="preserve">Once the request is received, the core engine module validates user credentials or access token with the help of Authentication handler module. </w:t>
       </w:r>
+      <w:r>
+        <w:br/>
+      </w:r>
     </w:p>
     <w:p>
       <w:pPr>
@@ -2481,6 +2463,9 @@
       <w:r>
         <w:t xml:space="preserve">Uses DB Handler module to interact with the Core DB 2.0 system to fetch requested data and prepares response data by using Data Preparer module. </w:t>
       </w:r>
+      <w:r>
+        <w:br/>
+      </w:r>
     </w:p>
     <w:p>
       <w:pPr>
@@ -2504,15 +2489,7 @@
     </w:p>
     <w:p>
       <w:r>
-        <w:t xml:space="preserve">The Authentication handler validates the user credentials during the login call </w:t>
-      </w:r>
-      <w:proofErr w:type="gramStart"/>
-      <w:r>
-        <w:t>and also</w:t>
-      </w:r>
-      <w:proofErr w:type="gramEnd"/>
-      <w:r>
-        <w:t xml:space="preserve"> checks whether the access token is valid and its expiration with the help of Token manager module. The authentication handler acknowledges back to the core engine module, to process further for </w:t>
+        <w:t xml:space="preserve">The Authentication handler validates the user credentials during the login call and also checks whether the access token is valid and its expiration with the help of Token manager module. The authentication handler acknowledges back to the core engine module, to process further for </w:t>
       </w:r>
       <w:r>
         <w:t>a</w:t>
@@ -2520,7 +2497,6 @@
       <w:r>
         <w:t xml:space="preserve"> </w:t>
       </w:r>
-      <w:proofErr w:type="gramStart"/>
       <w:r>
         <w:t>par</w:t>
       </w:r>
@@ -2528,11 +2504,7 @@
         <w:t>ticular</w:t>
       </w:r>
       <w:r>
-        <w:t xml:space="preserve"> request</w:t>
-      </w:r>
-      <w:proofErr w:type="gramEnd"/>
-      <w:r>
-        <w:t>.</w:t>
+        <w:t xml:space="preserve"> request.</w:t>
       </w:r>
       <w:r>
         <w:t xml:space="preserve"> </w:t>
@@ -2572,6 +2544,7 @@
     </w:p>
     <w:p>
       <w:r>
+        <w:lastRenderedPageBreak/>
         <w:t>For successful token validation, the control will be transferred to core module from the authentication module.</w:t>
       </w:r>
     </w:p>
@@ -2593,21 +2566,12 @@
         <w:pStyle w:val="Heading2"/>
       </w:pPr>
       <w:r>
-        <w:lastRenderedPageBreak/>
         <w:t>Data Preparer</w:t>
       </w:r>
     </w:p>
     <w:p>
       <w:r>
-        <w:t xml:space="preserve">It handles data fetched with the help of DB handler module to prepare response content. It handles both </w:t>
-      </w:r>
-      <w:proofErr w:type="gramStart"/>
-      <w:r>
-        <w:t>data</w:t>
-      </w:r>
-      <w:proofErr w:type="gramEnd"/>
-      <w:r>
-        <w:t xml:space="preserve"> fetched from DB handler module as well as Error handler module in case of any exception in the process of request.</w:t>
+        <w:t>It handles data fetched with the help of DB handler module to prepare response content. It handles both data fetched from DB handler module as well as Error handler module in case of any exception in the process of request.</w:t>
       </w:r>
     </w:p>
     <w:p>
@@ -2620,15 +2584,7 @@
     </w:p>
     <w:p>
       <w:r>
-        <w:t xml:space="preserve">In all error scenarios, the control will be transferred to this module and its take care of handling the exceptions. </w:t>
-      </w:r>
-      <w:proofErr w:type="gramStart"/>
-      <w:r>
-        <w:t>It</w:t>
-      </w:r>
-      <w:proofErr w:type="gramEnd"/>
-      <w:r>
-        <w:t xml:space="preserve"> categories exceptions into multiple levels and provides error codes based on the functional and category aspect. </w:t>
+        <w:t xml:space="preserve">In all error scenarios, the control will be transferred to this module and its take care of handling the exceptions. It categories exceptions into multiple levels and provides error codes based on the functional and category aspect. </w:t>
       </w:r>
       <w:r>
         <w:t>Finally, it sends error response content to core module to send it to client.</w:t>
@@ -2660,13 +2616,13 @@
     <w:tbl>
       <w:tblPr>
         <w:tblStyle w:val="PlainTable1"/>
-        <w:tblW w:w="0" w:type="auto"/>
+        <w:tblW w:w="9895" w:type="dxa"/>
         <w:tblLook w:val="04A0" w:firstRow="1" w:lastRow="0" w:firstColumn="1" w:lastColumn="0" w:noHBand="0" w:noVBand="1"/>
       </w:tblPr>
       <w:tblGrid>
-        <w:gridCol w:w="4765"/>
-        <w:gridCol w:w="1428"/>
-        <w:gridCol w:w="3072"/>
+        <w:gridCol w:w="5215"/>
+        <w:gridCol w:w="1620"/>
+        <w:gridCol w:w="3060"/>
       </w:tblGrid>
       <w:tr>
         <w:trPr>
@@ -2675,7 +2631,7 @@
         <w:tc>
           <w:tcPr>
             <w:cnfStyle w:val="001000000000" w:firstRow="0" w:lastRow="0" w:firstColumn="1" w:lastColumn="0" w:oddVBand="0" w:evenVBand="0" w:oddHBand="0" w:evenHBand="0" w:firstRowFirstColumn="0" w:firstRowLastColumn="0" w:lastRowFirstColumn="0" w:lastRowLastColumn="0"/>
-            <w:tcW w:w="4765" w:type="dxa"/>
+            <w:tcW w:w="5215" w:type="dxa"/>
           </w:tcPr>
           <w:p>
             <w:r>
@@ -2685,10 +2641,11 @@
         </w:tc>
         <w:tc>
           <w:tcPr>
-            <w:tcW w:w="1428" w:type="dxa"/>
+            <w:tcW w:w="1620" w:type="dxa"/>
           </w:tcPr>
           <w:p>
             <w:pPr>
+              <w:jc w:val="both"/>
               <w:cnfStyle w:val="100000000000" w:firstRow="1" w:lastRow="0" w:firstColumn="0" w:lastColumn="0" w:oddVBand="0" w:evenVBand="0" w:oddHBand="0" w:evenHBand="0" w:firstRowFirstColumn="0" w:firstRowLastColumn="0" w:lastRowFirstColumn="0" w:lastRowLastColumn="0"/>
             </w:pPr>
             <w:r>
@@ -2698,7 +2655,7 @@
         </w:tc>
         <w:tc>
           <w:tcPr>
-            <w:tcW w:w="3072" w:type="dxa"/>
+            <w:tcW w:w="3060" w:type="dxa"/>
           </w:tcPr>
           <w:p>
             <w:pPr>
@@ -2717,7 +2674,7 @@
         <w:tc>
           <w:tcPr>
             <w:cnfStyle w:val="001000000000" w:firstRow="0" w:lastRow="0" w:firstColumn="1" w:lastColumn="0" w:oddVBand="0" w:evenVBand="0" w:oddHBand="0" w:evenHBand="0" w:firstRowFirstColumn="0" w:firstRowLastColumn="0" w:lastRowFirstColumn="0" w:lastRowLastColumn="0"/>
-            <w:tcW w:w="4765" w:type="dxa"/>
+            <w:tcW w:w="5215" w:type="dxa"/>
           </w:tcPr>
           <w:p>
             <w:pPr>
@@ -2760,20 +2717,23 @@
         </w:tc>
         <w:tc>
           <w:tcPr>
-            <w:tcW w:w="1428" w:type="dxa"/>
+            <w:tcW w:w="1620" w:type="dxa"/>
           </w:tcPr>
           <w:p>
             <w:pPr>
               <w:cnfStyle w:val="000000100000" w:firstRow="0" w:lastRow="0" w:firstColumn="0" w:lastColumn="0" w:oddVBand="0" w:evenVBand="0" w:oddHBand="1" w:evenHBand="0" w:firstRowFirstColumn="0" w:firstRowLastColumn="0" w:lastRowFirstColumn="0" w:lastRowLastColumn="0"/>
             </w:pPr>
             <w:r>
-              <w:t>4-5 Days</w:t>
+              <w:t>3-4</w:t>
+            </w:r>
+            <w:r>
+              <w:t xml:space="preserve"> Days</w:t>
             </w:r>
           </w:p>
         </w:tc>
         <w:tc>
           <w:tcPr>
-            <w:tcW w:w="3072" w:type="dxa"/>
+            <w:tcW w:w="3060" w:type="dxa"/>
           </w:tcPr>
           <w:p>
             <w:pPr>
@@ -2784,6 +2744,7 @@
             </w:r>
             <w:r>
               <w:br/>
+              <w:t>**</w:t>
             </w:r>
             <w:r>
               <w:rPr>
@@ -2794,19 +2755,17 @@
             <w:r>
               <w:t xml:space="preserve"> update product data</w:t>
             </w:r>
-            <w:bookmarkStart w:id="0" w:name="_GoBack"/>
-            <w:bookmarkEnd w:id="0"/>
           </w:p>
         </w:tc>
       </w:tr>
       <w:tr>
         <w:tc>
           <w:tcPr>
-            <w:tcW w:w="4765" w:type="dxa"/>
+            <w:cnfStyle w:val="001000000000" w:firstRow="0" w:lastRow="0" w:firstColumn="1" w:lastColumn="0" w:oddVBand="0" w:evenVBand="0" w:oddHBand="0" w:evenHBand="0" w:firstRowFirstColumn="0" w:firstRowLastColumn="0" w:lastRowFirstColumn="0" w:lastRowLastColumn="0"/>
+            <w:tcW w:w="5215" w:type="dxa"/>
           </w:tcPr>
           <w:p>
             <w:pPr>
-              <w:cnfStyle w:val="001000000000" w:firstRow="0" w:lastRow="0" w:firstColumn="1" w:lastColumn="0" w:oddVBand="0" w:evenVBand="0" w:oddHBand="0" w:evenHBand="0" w:firstRowFirstColumn="0" w:firstRowLastColumn="0" w:lastRowFirstColumn="0" w:lastRowLastColumn="0"/>
               <w:rPr>
                 <w:b w:val="0"/>
               </w:rPr>
@@ -2844,19 +2803,28 @@
         </w:tc>
         <w:tc>
           <w:tcPr>
-            <w:tcW w:w="1428" w:type="dxa"/>
+            <w:tcW w:w="1620" w:type="dxa"/>
           </w:tcPr>
           <w:p>
-            <w:r>
-              <w:t>5-6 Days</w:t>
+            <w:pPr>
+              <w:cnfStyle w:val="000000000000" w:firstRow="0" w:lastRow="0" w:firstColumn="0" w:lastColumn="0" w:oddVBand="0" w:evenVBand="0" w:oddHBand="0" w:evenHBand="0" w:firstRowFirstColumn="0" w:firstRowLastColumn="0" w:lastRowFirstColumn="0" w:lastRowLastColumn="0"/>
+            </w:pPr>
+            <w:r>
+              <w:t>4-5</w:t>
+            </w:r>
+            <w:r>
+              <w:t xml:space="preserve"> Days</w:t>
             </w:r>
           </w:p>
         </w:tc>
         <w:tc>
           <w:tcPr>
-            <w:tcW w:w="3072" w:type="dxa"/>
+            <w:tcW w:w="3060" w:type="dxa"/>
           </w:tcPr>
           <w:p>
+            <w:pPr>
+              <w:cnfStyle w:val="000000000000" w:firstRow="0" w:lastRow="0" w:firstColumn="0" w:lastColumn="0" w:oddVBand="0" w:evenVBand="0" w:oddHBand="0" w:evenHBand="0" w:firstRowFirstColumn="0" w:firstRowLastColumn="0" w:lastRowFirstColumn="0" w:lastRowLastColumn="0"/>
+            </w:pPr>
             <w:r>
               <w:t>15-SEP-2018</w:t>
             </w:r>
@@ -2873,7 +2841,7 @@
         <w:tc>
           <w:tcPr>
             <w:cnfStyle w:val="001000000000" w:firstRow="0" w:lastRow="0" w:firstColumn="1" w:lastColumn="0" w:oddVBand="0" w:evenVBand="0" w:oddHBand="0" w:evenHBand="0" w:firstRowFirstColumn="0" w:firstRowLastColumn="0" w:lastRowFirstColumn="0" w:lastRowLastColumn="0"/>
-            <w:tcW w:w="4765" w:type="dxa"/>
+            <w:tcW w:w="5215" w:type="dxa"/>
           </w:tcPr>
           <w:p>
             <w:pPr>
@@ -2914,7 +2882,7 @@
         </w:tc>
         <w:tc>
           <w:tcPr>
-            <w:tcW w:w="1428" w:type="dxa"/>
+            <w:tcW w:w="1620" w:type="dxa"/>
           </w:tcPr>
           <w:p>
             <w:pPr>
@@ -2927,7 +2895,7 @@
         </w:tc>
         <w:tc>
           <w:tcPr>
-            <w:tcW w:w="3072" w:type="dxa"/>
+            <w:tcW w:w="3060" w:type="dxa"/>
           </w:tcPr>
           <w:p>
             <w:pPr>
@@ -2943,7 +2911,7 @@
         <w:tc>
           <w:tcPr>
             <w:cnfStyle w:val="001000000000" w:firstRow="0" w:lastRow="0" w:firstColumn="1" w:lastColumn="0" w:oddVBand="0" w:evenVBand="0" w:oddHBand="0" w:evenHBand="0" w:firstRowFirstColumn="0" w:firstRowLastColumn="0" w:lastRowFirstColumn="0" w:lastRowLastColumn="0"/>
-            <w:tcW w:w="4765" w:type="dxa"/>
+            <w:tcW w:w="5215" w:type="dxa"/>
           </w:tcPr>
           <w:p>
             <w:pPr>
@@ -3001,7 +2969,7 @@
         </w:tc>
         <w:tc>
           <w:tcPr>
-            <w:tcW w:w="1428" w:type="dxa"/>
+            <w:tcW w:w="1620" w:type="dxa"/>
           </w:tcPr>
           <w:p>
             <w:pPr>
@@ -3014,7 +2982,7 @@
         </w:tc>
         <w:tc>
           <w:tcPr>
-            <w:tcW w:w="3072" w:type="dxa"/>
+            <w:tcW w:w="3060" w:type="dxa"/>
           </w:tcPr>
           <w:p>
             <w:pPr>
@@ -3030,7 +2998,7 @@
         <w:tc>
           <w:tcPr>
             <w:cnfStyle w:val="001000000000" w:firstRow="0" w:lastRow="0" w:firstColumn="1" w:lastColumn="0" w:oddVBand="0" w:evenVBand="0" w:oddHBand="0" w:evenHBand="0" w:firstRowFirstColumn="0" w:firstRowLastColumn="0" w:lastRowFirstColumn="0" w:lastRowLastColumn="0"/>
-            <w:tcW w:w="4765" w:type="dxa"/>
+            <w:tcW w:w="5215" w:type="dxa"/>
           </w:tcPr>
           <w:p>
             <w:pPr>
@@ -3087,7 +3055,7 @@
         </w:tc>
         <w:tc>
           <w:tcPr>
-            <w:tcW w:w="1428" w:type="dxa"/>
+            <w:tcW w:w="1620" w:type="dxa"/>
           </w:tcPr>
           <w:p>
             <w:pPr>
@@ -3100,7 +3068,7 @@
         </w:tc>
         <w:tc>
           <w:tcPr>
-            <w:tcW w:w="3072" w:type="dxa"/>
+            <w:tcW w:w="3060" w:type="dxa"/>
           </w:tcPr>
           <w:p>
             <w:pPr>
@@ -3113,7 +3081,7 @@
         <w:tc>
           <w:tcPr>
             <w:cnfStyle w:val="001000000000" w:firstRow="0" w:lastRow="0" w:firstColumn="1" w:lastColumn="0" w:oddVBand="0" w:evenVBand="0" w:oddHBand="0" w:evenHBand="0" w:firstRowFirstColumn="0" w:firstRowLastColumn="0" w:lastRowFirstColumn="0" w:lastRowLastColumn="0"/>
-            <w:tcW w:w="4765" w:type="dxa"/>
+            <w:tcW w:w="5215" w:type="dxa"/>
           </w:tcPr>
           <w:p>
             <w:pPr>
@@ -3170,7 +3138,7 @@
         </w:tc>
         <w:tc>
           <w:tcPr>
-            <w:tcW w:w="1428" w:type="dxa"/>
+            <w:tcW w:w="1620" w:type="dxa"/>
           </w:tcPr>
           <w:p>
             <w:pPr>
@@ -3183,7 +3151,7 @@
         </w:tc>
         <w:tc>
           <w:tcPr>
-            <w:tcW w:w="3072" w:type="dxa"/>
+            <w:tcW w:w="3060" w:type="dxa"/>
           </w:tcPr>
           <w:p>
             <w:pPr>
@@ -3199,7 +3167,7 @@
         <w:tc>
           <w:tcPr>
             <w:cnfStyle w:val="001000000000" w:firstRow="0" w:lastRow="0" w:firstColumn="1" w:lastColumn="0" w:oddVBand="0" w:evenVBand="0" w:oddHBand="0" w:evenHBand="0" w:firstRowFirstColumn="0" w:firstRowLastColumn="0" w:lastRowFirstColumn="0" w:lastRowLastColumn="0"/>
-            <w:tcW w:w="4765" w:type="dxa"/>
+            <w:tcW w:w="5215" w:type="dxa"/>
           </w:tcPr>
           <w:p>
             <w:pPr>
@@ -3213,6 +3181,7 @@
                 <w:b w:val="0"/>
                 <w:color w:val="4472C4" w:themeColor="accent5"/>
               </w:rPr>
+              <w:lastRenderedPageBreak/>
               <w:t>Authentication and Token Management</w:t>
             </w:r>
             <w:r>
@@ -3242,7 +3211,7 @@
         </w:tc>
         <w:tc>
           <w:tcPr>
-            <w:tcW w:w="1428" w:type="dxa"/>
+            <w:tcW w:w="1620" w:type="dxa"/>
           </w:tcPr>
           <w:p>
             <w:pPr>
@@ -3255,7 +3224,7 @@
         </w:tc>
         <w:tc>
           <w:tcPr>
-            <w:tcW w:w="3072" w:type="dxa"/>
+            <w:tcW w:w="3060" w:type="dxa"/>
           </w:tcPr>
           <w:p>
             <w:pPr>
@@ -3268,7 +3237,7 @@
         <w:tc>
           <w:tcPr>
             <w:cnfStyle w:val="001000000000" w:firstRow="0" w:lastRow="0" w:firstColumn="1" w:lastColumn="0" w:oddVBand="0" w:evenVBand="0" w:oddHBand="0" w:evenHBand="0" w:firstRowFirstColumn="0" w:firstRowLastColumn="0" w:lastRowFirstColumn="0" w:lastRowLastColumn="0"/>
-            <w:tcW w:w="4765" w:type="dxa"/>
+            <w:tcW w:w="5215" w:type="dxa"/>
           </w:tcPr>
           <w:p>
             <w:pPr>
@@ -3288,20 +3257,23 @@
         </w:tc>
         <w:tc>
           <w:tcPr>
-            <w:tcW w:w="1428" w:type="dxa"/>
+            <w:tcW w:w="1620" w:type="dxa"/>
           </w:tcPr>
           <w:p>
             <w:pPr>
               <w:cnfStyle w:val="000000000000" w:firstRow="0" w:lastRow="0" w:firstColumn="0" w:lastColumn="0" w:oddVBand="0" w:evenVBand="0" w:oddHBand="0" w:evenHBand="0" w:firstRowFirstColumn="0" w:firstRowLastColumn="0" w:lastRowFirstColumn="0" w:lastRowLastColumn="0"/>
             </w:pPr>
             <w:r>
-              <w:t>28-37 Days</w:t>
+              <w:t>26-35</w:t>
+            </w:r>
+            <w:r>
+              <w:t xml:space="preserve"> Days</w:t>
             </w:r>
           </w:p>
         </w:tc>
         <w:tc>
           <w:tcPr>
-            <w:tcW w:w="3072" w:type="dxa"/>
+            <w:tcW w:w="3060" w:type="dxa"/>
           </w:tcPr>
           <w:p>
             <w:pPr>
@@ -3311,8 +3283,19 @@
         </w:tc>
       </w:tr>
     </w:tbl>
-    <w:p/>
-    <w:p>
+    <w:p>
+      <w:r>
+        <w:rPr>
+          <w:b/>
+        </w:rPr>
+        <w:br/>
+      </w:r>
+      <w:r>
+        <w:rPr>
+          <w:b/>
+        </w:rPr>
+        <w:t xml:space="preserve">** </w:t>
+      </w:r>
       <w:r>
         <w:rPr>
           <w:b/>
@@ -3322,8 +3305,9 @@
       <w:r>
         <w:t>: 2000 per day</w:t>
       </w:r>
-    </w:p>
-    <w:p/>
+      <w:bookmarkStart w:id="0" w:name="_GoBack"/>
+      <w:bookmarkEnd w:id="0"/>
+    </w:p>
     <w:sectPr>
       <w:pgSz w:w="12240" w:h="15840"/>
       <w:pgMar w:top="1440" w:right="1440" w:bottom="1440" w:left="1440" w:header="720" w:footer="720" w:gutter="0"/>
@@ -3335,7 +3319,7 @@
 </file>
 
 <file path=word/endnotes.xml><?xml version="1.0" encoding="utf-8"?>
-<w:endnotes xmlns:wpc="http://schemas.microsoft.com/office/word/2010/wordprocessingCanvas" xmlns:cx="http://schemas.microsoft.com/office/drawing/2014/chartex" xmlns:cx1="http://schemas.microsoft.com/office/drawing/2015/9/8/chartex" xmlns:cx2="http://schemas.microsoft.com/office/drawing/2015/10/21/chartex" xmlns:cx3="http://schemas.microsoft.com/office/drawing/2016/5/9/chartex" xmlns:cx4="http://schemas.microsoft.com/office/drawing/2016/5/10/chartex" xmlns:cx5="http://schemas.microsoft.com/office/drawing/2016/5/11/chartex" xmlns:cx6="http://schemas.microsoft.com/office/drawing/2016/5/12/chartex" xmlns:cx7="http://schemas.microsoft.com/office/drawing/2016/5/13/chartex" xmlns:cx8="http://schemas.microsoft.com/office/drawing/2016/5/14/chartex" xmlns:mc="http://schemas.openxmlformats.org/markup-compatibility/2006" xmlns:aink="http://schemas.microsoft.com/office/drawing/2016/ink" xmlns:am3d="http://schemas.microsoft.com/office/drawing/2017/model3d" xmlns:o="urn:schemas-microsoft-com:office:office" xmlns:r="http://schemas.openxmlformats.org/officeDocument/2006/relationships" xmlns:m="http://schemas.openxmlformats.org/officeDocument/2006/math" xmlns:v="urn:schemas-microsoft-com:vml" xmlns:wp14="http://schemas.microsoft.com/office/word/2010/wordprocessingDrawing" xmlns:wp="http://schemas.openxmlformats.org/drawingml/2006/wordprocessingDrawing" xmlns:w10="urn:schemas-microsoft-com:office:word" xmlns:w="http://schemas.openxmlformats.org/wordprocessingml/2006/main" xmlns:w14="http://schemas.microsoft.com/office/word/2010/wordml" xmlns:w15="http://schemas.microsoft.com/office/word/2012/wordml" xmlns:w16cid="http://schemas.microsoft.com/office/word/2016/wordml/cid" xmlns:w16se="http://schemas.microsoft.com/office/word/2015/wordml/symex" xmlns:wpg="http://schemas.microsoft.com/office/word/2010/wordprocessingGroup" xmlns:wpi="http://schemas.microsoft.com/office/word/2010/wordprocessingInk" xmlns:wne="http://schemas.microsoft.com/office/word/2006/wordml" xmlns:wps="http://schemas.microsoft.com/office/word/2010/wordprocessingShape" mc:Ignorable="w14 w15 w16se w16cid wp14">
+<w:endnotes xmlns:wpc="http://schemas.microsoft.com/office/word/2010/wordprocessingCanvas" xmlns:mc="http://schemas.openxmlformats.org/markup-compatibility/2006" xmlns:o="urn:schemas-microsoft-com:office:office" xmlns:r="http://schemas.openxmlformats.org/officeDocument/2006/relationships" xmlns:m="http://schemas.openxmlformats.org/officeDocument/2006/math" xmlns:v="urn:schemas-microsoft-com:vml" xmlns:wp14="http://schemas.microsoft.com/office/word/2010/wordprocessingDrawing" xmlns:wp="http://schemas.openxmlformats.org/drawingml/2006/wordprocessingDrawing" xmlns:w10="urn:schemas-microsoft-com:office:word" xmlns:w="http://schemas.openxmlformats.org/wordprocessingml/2006/main" xmlns:w14="http://schemas.microsoft.com/office/word/2010/wordml" xmlns:w15="http://schemas.microsoft.com/office/word/2012/wordml" xmlns:wpg="http://schemas.microsoft.com/office/word/2010/wordprocessingGroup" xmlns:wpi="http://schemas.microsoft.com/office/word/2010/wordprocessingInk" xmlns:wne="http://schemas.microsoft.com/office/word/2006/wordml" xmlns:wps="http://schemas.microsoft.com/office/word/2010/wordprocessingShape" mc:Ignorable="w14 w15 wp14">
   <w:endnote w:type="separator" w:id="-1">
     <w:p>
       <w:pPr>
@@ -3360,7 +3344,7 @@
 </file>
 
 <file path=word/footnotes.xml><?xml version="1.0" encoding="utf-8"?>
-<w:footnotes xmlns:wpc="http://schemas.microsoft.com/office/word/2010/wordprocessingCanvas" xmlns:cx="http://schemas.microsoft.com/office/drawing/2014/chartex" xmlns:cx1="http://schemas.microsoft.com/office/drawing/2015/9/8/chartex" xmlns:cx2="http://schemas.microsoft.com/office/drawing/2015/10/21/chartex" xmlns:cx3="http://schemas.microsoft.com/office/drawing/2016/5/9/chartex" xmlns:cx4="http://schemas.microsoft.com/office/drawing/2016/5/10/chartex" xmlns:cx5="http://schemas.microsoft.com/office/drawing/2016/5/11/chartex" xmlns:cx6="http://schemas.microsoft.com/office/drawing/2016/5/12/chartex" xmlns:cx7="http://schemas.microsoft.com/office/drawing/2016/5/13/chartex" xmlns:cx8="http://schemas.microsoft.com/office/drawing/2016/5/14/chartex" xmlns:mc="http://schemas.openxmlformats.org/markup-compatibility/2006" xmlns:aink="http://schemas.microsoft.com/office/drawing/2016/ink" xmlns:am3d="http://schemas.microsoft.com/office/drawing/2017/model3d" xmlns:o="urn:schemas-microsoft-com:office:office" xmlns:r="http://schemas.openxmlformats.org/officeDocument/2006/relationships" xmlns:m="http://schemas.openxmlformats.org/officeDocument/2006/math" xmlns:v="urn:schemas-microsoft-com:vml" xmlns:wp14="http://schemas.microsoft.com/office/word/2010/wordprocessingDrawing" xmlns:wp="http://schemas.openxmlformats.org/drawingml/2006/wordprocessingDrawing" xmlns:w10="urn:schemas-microsoft-com:office:word" xmlns:w="http://schemas.openxmlformats.org/wordprocessingml/2006/main" xmlns:w14="http://schemas.microsoft.com/office/word/2010/wordml" xmlns:w15="http://schemas.microsoft.com/office/word/2012/wordml" xmlns:w16cid="http://schemas.microsoft.com/office/word/2016/wordml/cid" xmlns:w16se="http://schemas.microsoft.com/office/word/2015/wordml/symex" xmlns:wpg="http://schemas.microsoft.com/office/word/2010/wordprocessingGroup" xmlns:wpi="http://schemas.microsoft.com/office/word/2010/wordprocessingInk" xmlns:wne="http://schemas.microsoft.com/office/word/2006/wordml" xmlns:wps="http://schemas.microsoft.com/office/word/2010/wordprocessingShape" mc:Ignorable="w14 w15 w16se w16cid wp14">
+<w:footnotes xmlns:wpc="http://schemas.microsoft.com/office/word/2010/wordprocessingCanvas" xmlns:mc="http://schemas.openxmlformats.org/markup-compatibility/2006" xmlns:o="urn:schemas-microsoft-com:office:office" xmlns:r="http://schemas.openxmlformats.org/officeDocument/2006/relationships" xmlns:m="http://schemas.openxmlformats.org/officeDocument/2006/math" xmlns:v="urn:schemas-microsoft-com:vml" xmlns:wp14="http://schemas.microsoft.com/office/word/2010/wordprocessingDrawing" xmlns:wp="http://schemas.openxmlformats.org/drawingml/2006/wordprocessingDrawing" xmlns:w10="urn:schemas-microsoft-com:office:word" xmlns:w="http://schemas.openxmlformats.org/wordprocessingml/2006/main" xmlns:w14="http://schemas.microsoft.com/office/word/2010/wordml" xmlns:w15="http://schemas.microsoft.com/office/word/2012/wordml" xmlns:wpg="http://schemas.microsoft.com/office/word/2010/wordprocessingGroup" xmlns:wpi="http://schemas.microsoft.com/office/word/2010/wordprocessingInk" xmlns:wne="http://schemas.microsoft.com/office/word/2006/wordml" xmlns:wps="http://schemas.microsoft.com/office/word/2010/wordprocessingShape" mc:Ignorable="w14 w15 wp14">
   <w:footnote w:type="separator" w:id="-1">
     <w:p>
       <w:pPr>
@@ -3385,8 +3369,8 @@
 </file>
 
 <file path=word/numbering.xml><?xml version="1.0" encoding="utf-8"?>
-<w:numbering xmlns:wpc="http://schemas.microsoft.com/office/word/2010/wordprocessingCanvas" xmlns:cx="http://schemas.microsoft.com/office/drawing/2014/chartex" xmlns:cx1="http://schemas.microsoft.com/office/drawing/2015/9/8/chartex" xmlns:cx2="http://schemas.microsoft.com/office/drawing/2015/10/21/chartex" xmlns:cx3="http://schemas.microsoft.com/office/drawing/2016/5/9/chartex" xmlns:cx4="http://schemas.microsoft.com/office/drawing/2016/5/10/chartex" xmlns:cx5="http://schemas.microsoft.com/office/drawing/2016/5/11/chartex" xmlns:cx6="http://schemas.microsoft.com/office/drawing/2016/5/12/chartex" xmlns:cx7="http://schemas.microsoft.com/office/drawing/2016/5/13/chartex" xmlns:cx8="http://schemas.microsoft.com/office/drawing/2016/5/14/chartex" xmlns:mc="http://schemas.openxmlformats.org/markup-compatibility/2006" xmlns:aink="http://schemas.microsoft.com/office/drawing/2016/ink" xmlns:am3d="http://schemas.microsoft.com/office/drawing/2017/model3d" xmlns:o="urn:schemas-microsoft-com:office:office" xmlns:r="http://schemas.openxmlformats.org/officeDocument/2006/relationships" xmlns:m="http://schemas.openxmlformats.org/officeDocument/2006/math" xmlns:v="urn:schemas-microsoft-com:vml" xmlns:wp14="http://schemas.microsoft.com/office/word/2010/wordprocessingDrawing" xmlns:wp="http://schemas.openxmlformats.org/drawingml/2006/wordprocessingDrawing" xmlns:w10="urn:schemas-microsoft-com:office:word" xmlns:w="http://schemas.openxmlformats.org/wordprocessingml/2006/main" xmlns:w14="http://schemas.microsoft.com/office/word/2010/wordml" xmlns:w15="http://schemas.microsoft.com/office/word/2012/wordml" xmlns:w16cid="http://schemas.microsoft.com/office/word/2016/wordml/cid" xmlns:w16se="http://schemas.microsoft.com/office/word/2015/wordml/symex" xmlns:wpg="http://schemas.microsoft.com/office/word/2010/wordprocessingGroup" xmlns:wpi="http://schemas.microsoft.com/office/word/2010/wordprocessingInk" xmlns:wne="http://schemas.microsoft.com/office/word/2006/wordml" xmlns:wps="http://schemas.microsoft.com/office/word/2010/wordprocessingShape" mc:Ignorable="w14 w15 w16se w16cid wp14">
-  <w:abstractNum w:abstractNumId="0" w15:restartNumberingAfterBreak="0">
+<w:numbering xmlns:wpc="http://schemas.microsoft.com/office/word/2010/wordprocessingCanvas" xmlns:mc="http://schemas.openxmlformats.org/markup-compatibility/2006" xmlns:o="urn:schemas-microsoft-com:office:office" xmlns:r="http://schemas.openxmlformats.org/officeDocument/2006/relationships" xmlns:m="http://schemas.openxmlformats.org/officeDocument/2006/math" xmlns:v="urn:schemas-microsoft-com:vml" xmlns:wp14="http://schemas.microsoft.com/office/word/2010/wordprocessingDrawing" xmlns:wp="http://schemas.openxmlformats.org/drawingml/2006/wordprocessingDrawing" xmlns:w10="urn:schemas-microsoft-com:office:word" xmlns:w="http://schemas.openxmlformats.org/wordprocessingml/2006/main" xmlns:w14="http://schemas.microsoft.com/office/word/2010/wordml" xmlns:w15="http://schemas.microsoft.com/office/word/2012/wordml" xmlns:wpg="http://schemas.microsoft.com/office/word/2010/wordprocessingGroup" xmlns:wpi="http://schemas.microsoft.com/office/word/2010/wordprocessingInk" xmlns:wne="http://schemas.microsoft.com/office/word/2006/wordml" xmlns:wps="http://schemas.microsoft.com/office/word/2010/wordprocessingShape" mc:Ignorable="w14 w15 wp14">
+  <w:abstractNum w:abstractNumId="0">
     <w:nsid w:val="455B6A3C"/>
     <w:multiLevelType w:val="hybridMultilevel"/>
     <w:tmpl w:val="AA2001A6"/>
@@ -3499,7 +3483,7 @@
       </w:rPr>
     </w:lvl>
   </w:abstractNum>
-  <w:abstractNum w:abstractNumId="1" w15:restartNumberingAfterBreak="0">
+  <w:abstractNum w:abstractNumId="1">
     <w:nsid w:val="5CD40372"/>
     <w:multiLevelType w:val="hybridMultilevel"/>
     <w:tmpl w:val="AF84FFD6"/>
@@ -3585,7 +3569,96 @@
       </w:pPr>
     </w:lvl>
   </w:abstractNum>
-  <w:abstractNum w:abstractNumId="2" w15:restartNumberingAfterBreak="0">
+  <w:abstractNum w:abstractNumId="2">
+    <w:nsid w:val="5DDD400E"/>
+    <w:multiLevelType w:val="hybridMultilevel"/>
+    <w:tmpl w:val="F522DFF4"/>
+    <w:lvl w:ilvl="0" w:tplc="05E0AF92">
+      <w:start w:val="1"/>
+      <w:numFmt w:val="decimal"/>
+      <w:lvlText w:val="1.%1"/>
+      <w:lvlJc w:val="left"/>
+      <w:pPr>
+        <w:ind w:left="0" w:firstLine="0"/>
+      </w:pPr>
+      <w:rPr>
+        <w:rFonts w:hint="default"/>
+      </w:rPr>
+    </w:lvl>
+    <w:lvl w:ilvl="1" w:tplc="04090019" w:tentative="1">
+      <w:start w:val="1"/>
+      <w:numFmt w:val="lowerLetter"/>
+      <w:lvlText w:val="%2."/>
+      <w:lvlJc w:val="left"/>
+      <w:pPr>
+        <w:ind w:left="1800" w:hanging="360"/>
+      </w:pPr>
+    </w:lvl>
+    <w:lvl w:ilvl="2" w:tplc="0409001B" w:tentative="1">
+      <w:start w:val="1"/>
+      <w:numFmt w:val="lowerRoman"/>
+      <w:lvlText w:val="%3."/>
+      <w:lvlJc w:val="right"/>
+      <w:pPr>
+        <w:ind w:left="2520" w:hanging="180"/>
+      </w:pPr>
+    </w:lvl>
+    <w:lvl w:ilvl="3" w:tplc="0409000F" w:tentative="1">
+      <w:start w:val="1"/>
+      <w:numFmt w:val="decimal"/>
+      <w:lvlText w:val="%4."/>
+      <w:lvlJc w:val="left"/>
+      <w:pPr>
+        <w:ind w:left="3240" w:hanging="360"/>
+      </w:pPr>
+    </w:lvl>
+    <w:lvl w:ilvl="4" w:tplc="04090019" w:tentative="1">
+      <w:start w:val="1"/>
+      <w:numFmt w:val="lowerLetter"/>
+      <w:lvlText w:val="%5."/>
+      <w:lvlJc w:val="left"/>
+      <w:pPr>
+        <w:ind w:left="3960" w:hanging="360"/>
+      </w:pPr>
+    </w:lvl>
+    <w:lvl w:ilvl="5" w:tplc="0409001B" w:tentative="1">
+      <w:start w:val="1"/>
+      <w:numFmt w:val="lowerRoman"/>
+      <w:lvlText w:val="%6."/>
+      <w:lvlJc w:val="right"/>
+      <w:pPr>
+        <w:ind w:left="4680" w:hanging="180"/>
+      </w:pPr>
+    </w:lvl>
+    <w:lvl w:ilvl="6" w:tplc="0409000F" w:tentative="1">
+      <w:start w:val="1"/>
+      <w:numFmt w:val="decimal"/>
+      <w:lvlText w:val="%7."/>
+      <w:lvlJc w:val="left"/>
+      <w:pPr>
+        <w:ind w:left="5400" w:hanging="360"/>
+      </w:pPr>
+    </w:lvl>
+    <w:lvl w:ilvl="7" w:tplc="04090019" w:tentative="1">
+      <w:start w:val="1"/>
+      <w:numFmt w:val="lowerLetter"/>
+      <w:lvlText w:val="%8."/>
+      <w:lvlJc w:val="left"/>
+      <w:pPr>
+        <w:ind w:left="6120" w:hanging="360"/>
+      </w:pPr>
+    </w:lvl>
+    <w:lvl w:ilvl="8" w:tplc="0409001B" w:tentative="1">
+      <w:start w:val="1"/>
+      <w:numFmt w:val="lowerRoman"/>
+      <w:lvlText w:val="%9."/>
+      <w:lvlJc w:val="right"/>
+      <w:pPr>
+        <w:ind w:left="6840" w:hanging="180"/>
+      </w:pPr>
+    </w:lvl>
+  </w:abstractNum>
+  <w:abstractNum w:abstractNumId="3">
     <w:nsid w:val="5F2430E0"/>
     <w:multiLevelType w:val="hybridMultilevel"/>
     <w:tmpl w:val="76040262"/>
@@ -3698,7 +3771,97 @@
       </w:rPr>
     </w:lvl>
   </w:abstractNum>
-  <w:abstractNum w:abstractNumId="3" w15:restartNumberingAfterBreak="0">
+  <w:abstractNum w:abstractNumId="4">
+    <w:nsid w:val="61A9533E"/>
+    <w:multiLevelType w:val="hybridMultilevel"/>
+    <w:tmpl w:val="8DE653AE"/>
+    <w:lvl w:ilvl="0" w:tplc="638675E2">
+      <w:start w:val="1"/>
+      <w:numFmt w:val="decimal"/>
+      <w:pStyle w:val="Heading1"/>
+      <w:lvlText w:val="%1"/>
+      <w:lvlJc w:val="left"/>
+      <w:pPr>
+        <w:ind w:left="720" w:hanging="360"/>
+      </w:pPr>
+      <w:rPr>
+        <w:rFonts w:hint="default"/>
+      </w:rPr>
+    </w:lvl>
+    <w:lvl w:ilvl="1" w:tplc="04090019" w:tentative="1">
+      <w:start w:val="1"/>
+      <w:numFmt w:val="lowerLetter"/>
+      <w:lvlText w:val="%2."/>
+      <w:lvlJc w:val="left"/>
+      <w:pPr>
+        <w:ind w:left="1440" w:hanging="360"/>
+      </w:pPr>
+    </w:lvl>
+    <w:lvl w:ilvl="2" w:tplc="0409001B" w:tentative="1">
+      <w:start w:val="1"/>
+      <w:numFmt w:val="lowerRoman"/>
+      <w:lvlText w:val="%3."/>
+      <w:lvlJc w:val="right"/>
+      <w:pPr>
+        <w:ind w:left="2160" w:hanging="180"/>
+      </w:pPr>
+    </w:lvl>
+    <w:lvl w:ilvl="3" w:tplc="0409000F" w:tentative="1">
+      <w:start w:val="1"/>
+      <w:numFmt w:val="decimal"/>
+      <w:lvlText w:val="%4."/>
+      <w:lvlJc w:val="left"/>
+      <w:pPr>
+        <w:ind w:left="2880" w:hanging="360"/>
+      </w:pPr>
+    </w:lvl>
+    <w:lvl w:ilvl="4" w:tplc="04090019" w:tentative="1">
+      <w:start w:val="1"/>
+      <w:numFmt w:val="lowerLetter"/>
+      <w:lvlText w:val="%5."/>
+      <w:lvlJc w:val="left"/>
+      <w:pPr>
+        <w:ind w:left="3600" w:hanging="360"/>
+      </w:pPr>
+    </w:lvl>
+    <w:lvl w:ilvl="5" w:tplc="0409001B" w:tentative="1">
+      <w:start w:val="1"/>
+      <w:numFmt w:val="lowerRoman"/>
+      <w:lvlText w:val="%6."/>
+      <w:lvlJc w:val="right"/>
+      <w:pPr>
+        <w:ind w:left="4320" w:hanging="180"/>
+      </w:pPr>
+    </w:lvl>
+    <w:lvl w:ilvl="6" w:tplc="0409000F" w:tentative="1">
+      <w:start w:val="1"/>
+      <w:numFmt w:val="decimal"/>
+      <w:lvlText w:val="%7."/>
+      <w:lvlJc w:val="left"/>
+      <w:pPr>
+        <w:ind w:left="5040" w:hanging="360"/>
+      </w:pPr>
+    </w:lvl>
+    <w:lvl w:ilvl="7" w:tplc="04090019" w:tentative="1">
+      <w:start w:val="1"/>
+      <w:numFmt w:val="lowerLetter"/>
+      <w:lvlText w:val="%8."/>
+      <w:lvlJc w:val="left"/>
+      <w:pPr>
+        <w:ind w:left="5760" w:hanging="360"/>
+      </w:pPr>
+    </w:lvl>
+    <w:lvl w:ilvl="8" w:tplc="0409001B" w:tentative="1">
+      <w:start w:val="1"/>
+      <w:numFmt w:val="lowerRoman"/>
+      <w:lvlText w:val="%9."/>
+      <w:lvlJc w:val="right"/>
+      <w:pPr>
+        <w:ind w:left="6480" w:hanging="180"/>
+      </w:pPr>
+    </w:lvl>
+  </w:abstractNum>
+  <w:abstractNum w:abstractNumId="5">
     <w:nsid w:val="7ABA047E"/>
     <w:multiLevelType w:val="hybridMultilevel"/>
     <w:tmpl w:val="E86AEAAE"/>
@@ -3809,25 +3972,120 @@
       <w:rPr>
         <w:rFonts w:ascii="Wingdings" w:hAnsi="Wingdings" w:hint="default"/>
       </w:rPr>
+    </w:lvl>
+  </w:abstractNum>
+  <w:abstractNum w:abstractNumId="6">
+    <w:nsid w:val="7FDE36BE"/>
+    <w:multiLevelType w:val="hybridMultilevel"/>
+    <w:tmpl w:val="BF189BD0"/>
+    <w:lvl w:ilvl="0" w:tplc="E6C6EC4E">
+      <w:start w:val="1"/>
+      <w:numFmt w:val="decimal"/>
+      <w:lvlText w:val="%1."/>
+      <w:lvlJc w:val="left"/>
+      <w:pPr>
+        <w:ind w:left="720" w:hanging="360"/>
+      </w:pPr>
+    </w:lvl>
+    <w:lvl w:ilvl="1" w:tplc="04090019" w:tentative="1">
+      <w:start w:val="1"/>
+      <w:numFmt w:val="lowerLetter"/>
+      <w:lvlText w:val="%2."/>
+      <w:lvlJc w:val="left"/>
+      <w:pPr>
+        <w:ind w:left="1440" w:hanging="360"/>
+      </w:pPr>
+    </w:lvl>
+    <w:lvl w:ilvl="2" w:tplc="0409001B" w:tentative="1">
+      <w:start w:val="1"/>
+      <w:numFmt w:val="lowerRoman"/>
+      <w:lvlText w:val="%3."/>
+      <w:lvlJc w:val="right"/>
+      <w:pPr>
+        <w:ind w:left="2160" w:hanging="180"/>
+      </w:pPr>
+    </w:lvl>
+    <w:lvl w:ilvl="3" w:tplc="0409000F" w:tentative="1">
+      <w:start w:val="1"/>
+      <w:numFmt w:val="decimal"/>
+      <w:lvlText w:val="%4."/>
+      <w:lvlJc w:val="left"/>
+      <w:pPr>
+        <w:ind w:left="2880" w:hanging="360"/>
+      </w:pPr>
+    </w:lvl>
+    <w:lvl w:ilvl="4" w:tplc="04090019" w:tentative="1">
+      <w:start w:val="1"/>
+      <w:numFmt w:val="lowerLetter"/>
+      <w:lvlText w:val="%5."/>
+      <w:lvlJc w:val="left"/>
+      <w:pPr>
+        <w:ind w:left="3600" w:hanging="360"/>
+      </w:pPr>
+    </w:lvl>
+    <w:lvl w:ilvl="5" w:tplc="0409001B" w:tentative="1">
+      <w:start w:val="1"/>
+      <w:numFmt w:val="lowerRoman"/>
+      <w:lvlText w:val="%6."/>
+      <w:lvlJc w:val="right"/>
+      <w:pPr>
+        <w:ind w:left="4320" w:hanging="180"/>
+      </w:pPr>
+    </w:lvl>
+    <w:lvl w:ilvl="6" w:tplc="0409000F" w:tentative="1">
+      <w:start w:val="1"/>
+      <w:numFmt w:val="decimal"/>
+      <w:lvlText w:val="%7."/>
+      <w:lvlJc w:val="left"/>
+      <w:pPr>
+        <w:ind w:left="5040" w:hanging="360"/>
+      </w:pPr>
+    </w:lvl>
+    <w:lvl w:ilvl="7" w:tplc="04090019" w:tentative="1">
+      <w:start w:val="1"/>
+      <w:numFmt w:val="lowerLetter"/>
+      <w:lvlText w:val="%8."/>
+      <w:lvlJc w:val="left"/>
+      <w:pPr>
+        <w:ind w:left="5760" w:hanging="360"/>
+      </w:pPr>
+    </w:lvl>
+    <w:lvl w:ilvl="8" w:tplc="0409001B" w:tentative="1">
+      <w:start w:val="1"/>
+      <w:numFmt w:val="lowerRoman"/>
+      <w:lvlText w:val="%9."/>
+      <w:lvlJc w:val="right"/>
+      <w:pPr>
+        <w:ind w:left="6480" w:hanging="180"/>
+      </w:pPr>
     </w:lvl>
   </w:abstractNum>
   <w:num w:numId="1">
     <w:abstractNumId w:val="0"/>
   </w:num>
   <w:num w:numId="2">
-    <w:abstractNumId w:val="3"/>
+    <w:abstractNumId w:val="5"/>
   </w:num>
   <w:num w:numId="3">
-    <w:abstractNumId w:val="2"/>
+    <w:abstractNumId w:val="3"/>
   </w:num>
   <w:num w:numId="4">
     <w:abstractNumId w:val="1"/>
+  </w:num>
+  <w:num w:numId="5">
+    <w:abstractNumId w:val="6"/>
+  </w:num>
+  <w:num w:numId="6">
+    <w:abstractNumId w:val="4"/>
+  </w:num>
+  <w:num w:numId="7">
+    <w:abstractNumId w:val="2"/>
   </w:num>
 </w:numbering>
 </file>
 
 <file path=word/styles.xml><?xml version="1.0" encoding="utf-8"?>
-<w:styles xmlns:mc="http://schemas.openxmlformats.org/markup-compatibility/2006" xmlns:r="http://schemas.openxmlformats.org/officeDocument/2006/relationships" xmlns:w="http://schemas.openxmlformats.org/wordprocessingml/2006/main" xmlns:w14="http://schemas.microsoft.com/office/word/2010/wordml" xmlns:w15="http://schemas.microsoft.com/office/word/2012/wordml" xmlns:w16cid="http://schemas.microsoft.com/office/word/2016/wordml/cid" xmlns:w16se="http://schemas.microsoft.com/office/word/2015/wordml/symex" mc:Ignorable="w14 w15 w16se w16cid">
+<w:styles xmlns:mc="http://schemas.openxmlformats.org/markup-compatibility/2006" xmlns:r="http://schemas.openxmlformats.org/officeDocument/2006/relationships" xmlns:w="http://schemas.openxmlformats.org/wordprocessingml/2006/main" xmlns:w14="http://schemas.microsoft.com/office/word/2010/wordml" xmlns:w15="http://schemas.microsoft.com/office/word/2012/wordml" mc:Ignorable="w14 w15">
   <w:docDefaults>
     <w:rPrDefault>
       <w:rPr>
@@ -3843,7 +4101,7 @@
       </w:pPr>
     </w:pPrDefault>
   </w:docDefaults>
-  <w:latentStyles w:defLockedState="0" w:defUIPriority="99" w:defSemiHidden="0" w:defUnhideWhenUsed="0" w:defQFormat="0" w:count="375">
+  <w:latentStyles w:defLockedState="0" w:defUIPriority="99" w:defSemiHidden="0" w:defUnhideWhenUsed="0" w:defQFormat="0" w:count="371">
     <w:lsdException w:name="Normal" w:uiPriority="0" w:qFormat="1"/>
     <w:lsdException w:name="heading 1" w:uiPriority="9" w:qFormat="1"/>
     <w:lsdException w:name="heading 2" w:semiHidden="1" w:uiPriority="9" w:unhideWhenUsed="1" w:qFormat="1"/>
@@ -3949,6 +4207,7 @@
     <w:lsdException w:name="HTML Sample" w:semiHidden="1" w:unhideWhenUsed="1"/>
     <w:lsdException w:name="HTML Typewriter" w:semiHidden="1" w:unhideWhenUsed="1"/>
     <w:lsdException w:name="HTML Variable" w:semiHidden="1" w:unhideWhenUsed="1"/>
+    <w:lsdException w:name="Normal Table" w:semiHidden="1" w:unhideWhenUsed="1"/>
     <w:lsdException w:name="annotation subject" w:semiHidden="1" w:unhideWhenUsed="1"/>
     <w:lsdException w:name="No List" w:semiHidden="1" w:unhideWhenUsed="1"/>
     <w:lsdException w:name="Outline List 1" w:semiHidden="1" w:unhideWhenUsed="1"/>
@@ -3992,8 +4251,10 @@
     <w:lsdException w:name="Table Elegant" w:semiHidden="1" w:unhideWhenUsed="1"/>
     <w:lsdException w:name="Table Professional" w:semiHidden="1" w:unhideWhenUsed="1"/>
     <w:lsdException w:name="Table Subtle 1" w:semiHidden="1" w:unhideWhenUsed="1"/>
+    <w:lsdException w:name="Table Subtle 2" w:semiHidden="1" w:unhideWhenUsed="1"/>
     <w:lsdException w:name="Table Web 1" w:semiHidden="1" w:unhideWhenUsed="1"/>
     <w:lsdException w:name="Table Web 2" w:semiHidden="1" w:unhideWhenUsed="1"/>
+    <w:lsdException w:name="Table Web 3" w:semiHidden="1" w:unhideWhenUsed="1"/>
     <w:lsdException w:name="Balloon Text" w:semiHidden="1" w:unhideWhenUsed="1"/>
     <w:lsdException w:name="Table Grid" w:uiPriority="39"/>
     <w:lsdException w:name="Table Theme" w:semiHidden="1" w:unhideWhenUsed="1"/>
@@ -4212,14 +4473,14 @@
     <w:lsdException w:name="List Table 5 Dark Accent 6" w:uiPriority="50"/>
     <w:lsdException w:name="List Table 6 Colorful Accent 6" w:uiPriority="51"/>
     <w:lsdException w:name="List Table 7 Colorful Accent 6" w:uiPriority="52"/>
-    <w:lsdException w:name="Mention" w:semiHidden="1" w:unhideWhenUsed="1"/>
-    <w:lsdException w:name="Smart Hyperlink" w:semiHidden="1" w:unhideWhenUsed="1"/>
-    <w:lsdException w:name="Hashtag" w:semiHidden="1" w:unhideWhenUsed="1"/>
-    <w:lsdException w:name="Unresolved Mention" w:semiHidden="1" w:unhideWhenUsed="1"/>
   </w:latentStyles>
   <w:style w:type="paragraph" w:default="1" w:styleId="Normal">
     <w:name w:val="Normal"/>
     <w:qFormat/>
+    <w:rsid w:val="00E74627"/>
+    <w:pPr>
+      <w:ind w:left="360"/>
+    </w:pPr>
   </w:style>
   <w:style w:type="paragraph" w:styleId="Heading1">
     <w:name w:val="heading 1"/>
@@ -4228,11 +4489,15 @@
     <w:link w:val="Heading1Char"/>
     <w:uiPriority w:val="9"/>
     <w:qFormat/>
-    <w:rsid w:val="00262964"/>
+    <w:rsid w:val="00E74627"/>
     <w:pPr>
       <w:keepNext/>
       <w:keepLines/>
+      <w:numPr>
+        <w:numId w:val="6"/>
+      </w:numPr>
       <w:spacing w:before="240" w:after="0"/>
+      <w:ind w:left="360"/>
       <w:outlineLvl w:val="0"/>
     </w:pPr>
     <w:rPr>
@@ -4250,11 +4515,12 @@
     <w:uiPriority w:val="9"/>
     <w:unhideWhenUsed/>
     <w:qFormat/>
-    <w:rsid w:val="00D17E3D"/>
+    <w:rsid w:val="008A1A97"/>
     <w:pPr>
       <w:keepNext/>
       <w:keepLines/>
       <w:spacing w:before="40" w:after="0"/>
+      <w:ind w:left="0"/>
       <w:outlineLvl w:val="1"/>
     </w:pPr>
     <w:rPr>
@@ -4296,7 +4562,7 @@
     <w:basedOn w:val="DefaultParagraphFont"/>
     <w:link w:val="Heading1"/>
     <w:uiPriority w:val="9"/>
-    <w:rsid w:val="00262964"/>
+    <w:rsid w:val="00E74627"/>
     <w:rPr>
       <w:rFonts w:asciiTheme="majorHAnsi" w:eastAsiaTheme="majorEastAsia" w:hAnsiTheme="majorHAnsi" w:cstheme="majorBidi"/>
       <w:color w:val="2E74B5" w:themeColor="accent1" w:themeShade="BF"/>
@@ -4381,6 +4647,7 @@
       <w:spacing w:after="0" w:line="240" w:lineRule="auto"/>
     </w:pPr>
     <w:tblPr>
+      <w:tblInd w:w="0" w:type="dxa"/>
       <w:tblBorders>
         <w:top w:val="single" w:sz="4" w:space="0" w:color="auto"/>
         <w:left w:val="single" w:sz="4" w:space="0" w:color="auto"/>
@@ -4389,6 +4656,12 @@
         <w:insideH w:val="single" w:sz="4" w:space="0" w:color="auto"/>
         <w:insideV w:val="single" w:sz="4" w:space="0" w:color="auto"/>
       </w:tblBorders>
+      <w:tblCellMar>
+        <w:top w:w="0" w:type="dxa"/>
+        <w:left w:w="108" w:type="dxa"/>
+        <w:bottom w:w="0" w:type="dxa"/>
+        <w:right w:w="108" w:type="dxa"/>
+      </w:tblCellMar>
     </w:tblPr>
   </w:style>
   <w:style w:type="table" w:styleId="PlainTable1">
@@ -4402,6 +4675,7 @@
     <w:tblPr>
       <w:tblStyleRowBandSize w:val="1"/>
       <w:tblStyleColBandSize w:val="1"/>
+      <w:tblInd w:w="0" w:type="dxa"/>
       <w:tblBorders>
         <w:top w:val="single" w:sz="4" w:space="0" w:color="BFBFBF" w:themeColor="background1" w:themeShade="BF"/>
         <w:left w:val="single" w:sz="4" w:space="0" w:color="BFBFBF" w:themeColor="background1" w:themeShade="BF"/>
@@ -4410,6 +4684,12 @@
         <w:insideH w:val="single" w:sz="4" w:space="0" w:color="BFBFBF" w:themeColor="background1" w:themeShade="BF"/>
         <w:insideV w:val="single" w:sz="4" w:space="0" w:color="BFBFBF" w:themeColor="background1" w:themeShade="BF"/>
       </w:tblBorders>
+      <w:tblCellMar>
+        <w:top w:w="0" w:type="dxa"/>
+        <w:left w:w="108" w:type="dxa"/>
+        <w:bottom w:w="0" w:type="dxa"/>
+        <w:right w:w="108" w:type="dxa"/>
+      </w:tblCellMar>
     </w:tblPr>
     <w:tblStylePr w:type="firstRow">
       <w:rPr>
@@ -4723,7 +5003,7 @@
 </file>
 
 <file path=customXml/itemProps1.xml><?xml version="1.0" encoding="utf-8"?>
-<ds:datastoreItem xmlns:ds="http://schemas.openxmlformats.org/officeDocument/2006/customXml" ds:itemID="{82858C71-E7CD-4191-BD05-CCB6F1AAEA71}">
+<ds:datastoreItem xmlns:ds="http://schemas.openxmlformats.org/officeDocument/2006/customXml" ds:itemID="{D2CF9C20-B771-4EFE-B627-D0F2340F1CB8}">
   <ds:schemaRefs>
     <ds:schemaRef ds:uri="http://schemas.openxmlformats.org/officeDocument/2006/bibliography"/>
   </ds:schemaRefs>

</xml_diff>